<commit_message>
Configuration PHPStorm et "Serveur web"
Connexion SFTP sur le serveur et configuration pour pouvoir acceder en SSH
</commit_message>
<xml_diff>
--- a/Documentation/EJS_Documentation.docx
+++ b/Documentation/EJS_Documentation.docx
@@ -9,6 +9,8 @@
         <w:suppressAutoHyphens/>
         <w:jc w:val="both"/>
       </w:pPr>
+      <w:bookmarkStart w:id="0" w:name="_GoBack"/>
+      <w:bookmarkEnd w:id="0"/>
     </w:p>
     <w:p>
       <w:pPr>
@@ -334,6 +336,7 @@
     <w:p>
       <w:pPr>
         <w:pStyle w:val="TM1"/>
+        <w:jc w:val="both"/>
         <w:rPr>
           <w:sz w:val="22"/>
           <w:szCs w:val="22"/>
@@ -404,6 +407,7 @@
         <w:tabs>
           <w:tab w:val="right" w:leader="dot" w:pos="9060"/>
         </w:tabs>
+        <w:jc w:val="both"/>
         <w:rPr>
           <w:noProof/>
           <w:sz w:val="22"/>
@@ -476,6 +480,7 @@
         <w:tabs>
           <w:tab w:val="right" w:leader="dot" w:pos="9060"/>
         </w:tabs>
+        <w:jc w:val="both"/>
         <w:rPr>
           <w:noProof/>
           <w:sz w:val="22"/>
@@ -548,6 +553,7 @@
         <w:tabs>
           <w:tab w:val="right" w:leader="dot" w:pos="9060"/>
         </w:tabs>
+        <w:jc w:val="both"/>
         <w:rPr>
           <w:noProof/>
           <w:sz w:val="22"/>
@@ -617,6 +623,7 @@
     <w:p>
       <w:pPr>
         <w:pStyle w:val="TM1"/>
+        <w:jc w:val="both"/>
         <w:rPr>
           <w:sz w:val="22"/>
           <w:szCs w:val="22"/>
@@ -678,6 +685,7 @@
         <w:tabs>
           <w:tab w:val="right" w:leader="dot" w:pos="9060"/>
         </w:tabs>
+        <w:jc w:val="both"/>
         <w:rPr>
           <w:noProof/>
           <w:sz w:val="22"/>
@@ -750,6 +758,7 @@
         <w:tabs>
           <w:tab w:val="right" w:leader="dot" w:pos="9060"/>
         </w:tabs>
+        <w:jc w:val="both"/>
         <w:rPr>
           <w:noProof/>
           <w:sz w:val="22"/>
@@ -821,6 +830,7 @@
         <w:tabs>
           <w:tab w:val="right" w:leader="dot" w:pos="9060"/>
         </w:tabs>
+        <w:jc w:val="both"/>
         <w:rPr>
           <w:noProof/>
           <w:sz w:val="22"/>
@@ -892,6 +902,7 @@
         <w:tabs>
           <w:tab w:val="right" w:leader="dot" w:pos="9060"/>
         </w:tabs>
+        <w:jc w:val="both"/>
         <w:rPr>
           <w:noProof/>
           <w:sz w:val="22"/>
@@ -963,6 +974,7 @@
         <w:tabs>
           <w:tab w:val="right" w:leader="dot" w:pos="9060"/>
         </w:tabs>
+        <w:jc w:val="both"/>
         <w:rPr>
           <w:noProof/>
           <w:sz w:val="22"/>
@@ -1034,6 +1046,7 @@
         <w:tabs>
           <w:tab w:val="right" w:leader="dot" w:pos="9060"/>
         </w:tabs>
+        <w:jc w:val="both"/>
         <w:rPr>
           <w:noProof/>
           <w:sz w:val="22"/>
@@ -1105,6 +1118,7 @@
         <w:tabs>
           <w:tab w:val="right" w:leader="dot" w:pos="9060"/>
         </w:tabs>
+        <w:jc w:val="both"/>
         <w:rPr>
           <w:noProof/>
           <w:sz w:val="22"/>
@@ -1177,6 +1191,7 @@
         <w:tabs>
           <w:tab w:val="right" w:leader="dot" w:pos="9060"/>
         </w:tabs>
+        <w:jc w:val="both"/>
         <w:rPr>
           <w:noProof/>
           <w:sz w:val="22"/>
@@ -1248,6 +1263,7 @@
         <w:tabs>
           <w:tab w:val="right" w:leader="dot" w:pos="9060"/>
         </w:tabs>
+        <w:jc w:val="both"/>
         <w:rPr>
           <w:noProof/>
           <w:sz w:val="22"/>
@@ -1320,6 +1336,7 @@
         <w:tabs>
           <w:tab w:val="right" w:leader="dot" w:pos="9060"/>
         </w:tabs>
+        <w:jc w:val="both"/>
         <w:rPr>
           <w:noProof/>
           <w:sz w:val="22"/>
@@ -1392,6 +1409,7 @@
         <w:tabs>
           <w:tab w:val="right" w:leader="dot" w:pos="9060"/>
         </w:tabs>
+        <w:jc w:val="both"/>
         <w:rPr>
           <w:noProof/>
           <w:sz w:val="22"/>
@@ -1462,6 +1480,7 @@
         <w:tabs>
           <w:tab w:val="right" w:leader="dot" w:pos="9060"/>
         </w:tabs>
+        <w:jc w:val="both"/>
         <w:rPr>
           <w:noProof/>
           <w:sz w:val="22"/>
@@ -1532,6 +1551,7 @@
         <w:tabs>
           <w:tab w:val="right" w:leader="dot" w:pos="9060"/>
         </w:tabs>
+        <w:jc w:val="both"/>
         <w:rPr>
           <w:noProof/>
           <w:sz w:val="22"/>
@@ -1585,7 +1605,7 @@
             <w:noProof/>
             <w:webHidden/>
           </w:rPr>
-          <w:t>11</w:t>
+          <w:t>12</w:t>
         </w:r>
         <w:r>
           <w:rPr>
@@ -1602,6 +1622,7 @@
         <w:tabs>
           <w:tab w:val="right" w:leader="dot" w:pos="9060"/>
         </w:tabs>
+        <w:jc w:val="both"/>
         <w:rPr>
           <w:noProof/>
           <w:sz w:val="22"/>
@@ -1655,7 +1676,7 @@
             <w:noProof/>
             <w:webHidden/>
           </w:rPr>
-          <w:t>28</w:t>
+          <w:t>29</w:t>
         </w:r>
         <w:r>
           <w:rPr>
@@ -1672,6 +1693,7 @@
         <w:tabs>
           <w:tab w:val="right" w:leader="dot" w:pos="9060"/>
         </w:tabs>
+        <w:jc w:val="both"/>
         <w:rPr>
           <w:noProof/>
           <w:sz w:val="22"/>
@@ -1725,7 +1747,7 @@
             <w:noProof/>
             <w:webHidden/>
           </w:rPr>
-          <w:t>39</w:t>
+          <w:t>40</w:t>
         </w:r>
         <w:r>
           <w:rPr>
@@ -1742,6 +1764,7 @@
         <w:tabs>
           <w:tab w:val="right" w:leader="dot" w:pos="9060"/>
         </w:tabs>
+        <w:jc w:val="both"/>
         <w:rPr>
           <w:noProof/>
           <w:sz w:val="22"/>
@@ -1795,7 +1818,7 @@
             <w:noProof/>
             <w:webHidden/>
           </w:rPr>
-          <w:t>41</w:t>
+          <w:t>42</w:t>
         </w:r>
         <w:r>
           <w:rPr>
@@ -1809,6 +1832,7 @@
     <w:p>
       <w:pPr>
         <w:pStyle w:val="TM1"/>
+        <w:jc w:val="both"/>
         <w:rPr>
           <w:sz w:val="22"/>
           <w:szCs w:val="22"/>
@@ -1854,7 +1878,7 @@
           <w:rPr>
             <w:webHidden/>
           </w:rPr>
-          <w:t>44</w:t>
+          <w:t>46</w:t>
         </w:r>
         <w:r>
           <w:rPr>
@@ -1870,6 +1894,7 @@
         <w:tabs>
           <w:tab w:val="right" w:leader="dot" w:pos="9060"/>
         </w:tabs>
+        <w:jc w:val="both"/>
         <w:rPr>
           <w:noProof/>
           <w:sz w:val="22"/>
@@ -1925,7 +1950,7 @@
             <w:noProof/>
             <w:webHidden/>
           </w:rPr>
-          <w:t>44</w:t>
+          <w:t>46</w:t>
         </w:r>
         <w:r>
           <w:rPr>
@@ -1942,6 +1967,7 @@
         <w:tabs>
           <w:tab w:val="right" w:leader="dot" w:pos="9060"/>
         </w:tabs>
+        <w:jc w:val="both"/>
         <w:rPr>
           <w:noProof/>
           <w:sz w:val="22"/>
@@ -1997,7 +2023,7 @@
             <w:noProof/>
             <w:webHidden/>
           </w:rPr>
-          <w:t>44</w:t>
+          <w:t>46</w:t>
         </w:r>
         <w:r>
           <w:rPr>
@@ -2014,6 +2040,7 @@
         <w:tabs>
           <w:tab w:val="right" w:leader="dot" w:pos="9060"/>
         </w:tabs>
+        <w:jc w:val="both"/>
         <w:rPr>
           <w:noProof/>
           <w:sz w:val="22"/>
@@ -2069,7 +2096,7 @@
             <w:noProof/>
             <w:webHidden/>
           </w:rPr>
-          <w:t>45</w:t>
+          <w:t>47</w:t>
         </w:r>
         <w:r>
           <w:rPr>
@@ -2086,6 +2113,7 @@
         <w:tabs>
           <w:tab w:val="right" w:leader="dot" w:pos="9060"/>
         </w:tabs>
+        <w:jc w:val="both"/>
         <w:rPr>
           <w:noProof/>
           <w:sz w:val="22"/>
@@ -2141,7 +2169,7 @@
             <w:noProof/>
             <w:webHidden/>
           </w:rPr>
-          <w:t>45</w:t>
+          <w:t>47</w:t>
         </w:r>
         <w:r>
           <w:rPr>
@@ -2155,6 +2183,7 @@
     <w:p>
       <w:pPr>
         <w:pStyle w:val="TM1"/>
+        <w:jc w:val="both"/>
         <w:rPr>
           <w:sz w:val="22"/>
           <w:szCs w:val="22"/>
@@ -2200,7 +2229,7 @@
           <w:rPr>
             <w:webHidden/>
           </w:rPr>
-          <w:t>45</w:t>
+          <w:t>47</w:t>
         </w:r>
         <w:r>
           <w:rPr>
@@ -2213,6 +2242,7 @@
     <w:p>
       <w:pPr>
         <w:pStyle w:val="TM1"/>
+        <w:jc w:val="both"/>
         <w:rPr>
           <w:sz w:val="22"/>
           <w:szCs w:val="22"/>
@@ -2258,7 +2288,7 @@
           <w:rPr>
             <w:webHidden/>
           </w:rPr>
-          <w:t>46</w:t>
+          <w:t>48</w:t>
         </w:r>
         <w:r>
           <w:rPr>
@@ -2274,6 +2304,7 @@
         <w:tabs>
           <w:tab w:val="right" w:leader="dot" w:pos="9060"/>
         </w:tabs>
+        <w:jc w:val="both"/>
         <w:rPr>
           <w:noProof/>
           <w:sz w:val="22"/>
@@ -2329,7 +2360,7 @@
             <w:noProof/>
             <w:webHidden/>
           </w:rPr>
-          <w:t>46</w:t>
+          <w:t>48</w:t>
         </w:r>
         <w:r>
           <w:rPr>
@@ -2346,6 +2377,7 @@
         <w:tabs>
           <w:tab w:val="right" w:leader="dot" w:pos="9060"/>
         </w:tabs>
+        <w:jc w:val="both"/>
         <w:rPr>
           <w:noProof/>
           <w:sz w:val="22"/>
@@ -2401,7 +2433,7 @@
             <w:noProof/>
             <w:webHidden/>
           </w:rPr>
-          <w:t>46</w:t>
+          <w:t>48</w:t>
         </w:r>
         <w:r>
           <w:rPr>
@@ -2418,6 +2450,7 @@
         <w:tabs>
           <w:tab w:val="right" w:leader="dot" w:pos="9060"/>
         </w:tabs>
+        <w:jc w:val="both"/>
         <w:rPr>
           <w:noProof/>
           <w:sz w:val="22"/>
@@ -2473,7 +2506,7 @@
             <w:noProof/>
             <w:webHidden/>
           </w:rPr>
-          <w:t>46</w:t>
+          <w:t>48</w:t>
         </w:r>
         <w:r>
           <w:rPr>
@@ -2490,6 +2523,7 @@
         <w:tabs>
           <w:tab w:val="right" w:leader="dot" w:pos="9060"/>
         </w:tabs>
+        <w:jc w:val="both"/>
         <w:rPr>
           <w:noProof/>
           <w:sz w:val="22"/>
@@ -2545,7 +2579,7 @@
             <w:noProof/>
             <w:webHidden/>
           </w:rPr>
-          <w:t>46</w:t>
+          <w:t>48</w:t>
         </w:r>
         <w:r>
           <w:rPr>
@@ -2562,6 +2596,7 @@
         <w:tabs>
           <w:tab w:val="right" w:leader="dot" w:pos="9060"/>
         </w:tabs>
+        <w:jc w:val="both"/>
         <w:rPr>
           <w:noProof/>
           <w:sz w:val="22"/>
@@ -2617,7 +2652,7 @@
             <w:noProof/>
             <w:webHidden/>
           </w:rPr>
-          <w:t>46</w:t>
+          <w:t>48</w:t>
         </w:r>
         <w:r>
           <w:rPr>
@@ -2634,6 +2669,7 @@
         <w:tabs>
           <w:tab w:val="right" w:leader="dot" w:pos="9060"/>
         </w:tabs>
+        <w:jc w:val="both"/>
         <w:rPr>
           <w:noProof/>
           <w:sz w:val="22"/>
@@ -2689,7 +2725,7 @@
             <w:noProof/>
             <w:webHidden/>
           </w:rPr>
-          <w:t>46</w:t>
+          <w:t>48</w:t>
         </w:r>
         <w:r>
           <w:rPr>
@@ -2739,7 +2775,7 @@
         <w:suppressAutoHyphens/>
         <w:jc w:val="both"/>
       </w:pPr>
-      <w:bookmarkStart w:id="0" w:name="_Toc514138227"/>
+      <w:bookmarkStart w:id="1" w:name="_Toc514138227"/>
       <w:r>
         <w:lastRenderedPageBreak/>
         <w:t>Analyse prél</w:t>
@@ -2750,7 +2786,7 @@
       <w:r>
         <w:t>minaire</w:t>
       </w:r>
-      <w:bookmarkEnd w:id="0"/>
+      <w:bookmarkEnd w:id="1"/>
     </w:p>
     <w:p>
       <w:pPr>
@@ -2763,7 +2799,7 @@
           <w:iCs/>
         </w:rPr>
       </w:pPr>
-      <w:bookmarkStart w:id="1" w:name="_Toc514138228"/>
+      <w:bookmarkStart w:id="2" w:name="_Toc514138228"/>
       <w:r>
         <w:rPr>
           <w:i/>
@@ -2771,7 +2807,7 @@
         </w:rPr>
         <w:t>Introduction</w:t>
       </w:r>
-      <w:bookmarkEnd w:id="1"/>
+      <w:bookmarkEnd w:id="2"/>
       <w:r>
         <w:rPr>
           <w:i/>
@@ -2862,7 +2898,7 @@
           <w:iCs/>
         </w:rPr>
       </w:pPr>
-      <w:bookmarkStart w:id="2" w:name="_Toc514138229"/>
+      <w:bookmarkStart w:id="3" w:name="_Toc514138229"/>
       <w:r>
         <w:rPr>
           <w:i/>
@@ -2870,7 +2906,7 @@
         </w:rPr>
         <w:t>Objectifs</w:t>
       </w:r>
-      <w:bookmarkEnd w:id="2"/>
+      <w:bookmarkEnd w:id="3"/>
     </w:p>
     <w:p>
       <w:pPr>
@@ -3046,7 +3082,7 @@
         </w:rPr>
         <w:br w:type="page"/>
       </w:r>
-      <w:bookmarkStart w:id="3" w:name="_Toc514138230"/>
+      <w:bookmarkStart w:id="4" w:name="_Toc514138230"/>
       <w:r>
         <w:rPr>
           <w:i/>
@@ -3132,7 +3168,7 @@
         </w:rPr>
         <w:t xml:space="preserve"> initiale</w:t>
       </w:r>
-      <w:bookmarkEnd w:id="3"/>
+      <w:bookmarkEnd w:id="4"/>
     </w:p>
     <w:p>
       <w:pPr>
@@ -3221,7 +3257,7 @@
         <w:suppressAutoHyphens/>
         <w:jc w:val="both"/>
       </w:pPr>
-      <w:bookmarkStart w:id="4" w:name="_Toc514138231"/>
+      <w:bookmarkStart w:id="5" w:name="_Toc514138231"/>
       <w:r>
         <w:lastRenderedPageBreak/>
         <w:t>Analyse</w:t>
@@ -3229,7 +3265,7 @@
       <w:r>
         <w:t xml:space="preserve"> / Conception</w:t>
       </w:r>
-      <w:bookmarkEnd w:id="4"/>
+      <w:bookmarkEnd w:id="5"/>
     </w:p>
     <w:p>
       <w:pPr>
@@ -3242,7 +3278,7 @@
           <w:iCs/>
         </w:rPr>
       </w:pPr>
-      <w:bookmarkStart w:id="5" w:name="_Toc514138232"/>
+      <w:bookmarkStart w:id="6" w:name="_Toc514138232"/>
       <w:r>
         <w:rPr>
           <w:i/>
@@ -3250,7 +3286,7 @@
         </w:rPr>
         <w:t>Concept</w:t>
       </w:r>
-      <w:bookmarkEnd w:id="5"/>
+      <w:bookmarkEnd w:id="6"/>
     </w:p>
     <w:p>
       <w:pPr>
@@ -3278,14 +3314,14 @@
           <w:lang w:eastAsia="fr-FR"/>
         </w:rPr>
       </w:pPr>
-      <w:bookmarkStart w:id="6" w:name="_Toc514138233"/>
+      <w:bookmarkStart w:id="7" w:name="_Toc514138233"/>
       <w:r>
         <w:rPr>
           <w:lang w:eastAsia="fr-FR"/>
         </w:rPr>
         <w:t>Analyse concurentielle</w:t>
       </w:r>
-      <w:bookmarkEnd w:id="6"/>
+      <w:bookmarkEnd w:id="7"/>
     </w:p>
     <w:p>
       <w:pPr>
@@ -3368,7 +3404,7 @@
           <w:lang w:eastAsia="fr-FR"/>
         </w:rPr>
       </w:pPr>
-      <w:bookmarkStart w:id="7" w:name="_Toc514138234"/>
+      <w:bookmarkStart w:id="8" w:name="_Toc514138234"/>
       <w:r>
         <w:rPr>
           <w:noProof/>
@@ -3442,7 +3478,7 @@
         </w:rPr>
         <w:t>Sourceforge</w:t>
       </w:r>
-      <w:bookmarkEnd w:id="7"/>
+      <w:bookmarkEnd w:id="8"/>
     </w:p>
     <w:p>
       <w:pPr>
@@ -3502,7 +3538,7 @@
           <w:lang w:eastAsia="fr-FR"/>
         </w:rPr>
       </w:pPr>
-      <w:bookmarkStart w:id="8" w:name="_Toc514138235"/>
+      <w:bookmarkStart w:id="9" w:name="_Toc514138235"/>
       <w:r>
         <w:rPr>
           <w:noProof/>
@@ -3579,7 +3615,7 @@
         </w:rPr>
         <w:t>Fosshub</w:t>
       </w:r>
-      <w:bookmarkEnd w:id="8"/>
+      <w:bookmarkEnd w:id="9"/>
     </w:p>
     <w:p>
       <w:pPr>
@@ -3669,7 +3705,7 @@
           <w:lang w:eastAsia="fr-FR"/>
         </w:rPr>
       </w:pPr>
-      <w:bookmarkStart w:id="9" w:name="_Toc514138236"/>
+      <w:bookmarkStart w:id="10" w:name="_Toc514138236"/>
       <w:r>
         <w:rPr>
           <w:noProof/>
@@ -3737,7 +3773,7 @@
         </w:rPr>
         <w:t>Launchpad</w:t>
       </w:r>
-      <w:bookmarkEnd w:id="9"/>
+      <w:bookmarkEnd w:id="10"/>
     </w:p>
     <w:p>
       <w:pPr>
@@ -3808,21 +3844,23 @@
     <w:p>
       <w:pPr>
         <w:pStyle w:val="Titre3"/>
+        <w:jc w:val="both"/>
         <w:rPr>
           <w:lang w:eastAsia="fr-FR"/>
         </w:rPr>
       </w:pPr>
-      <w:bookmarkStart w:id="10" w:name="_Toc514138237"/>
+      <w:bookmarkStart w:id="11" w:name="_Toc514138237"/>
       <w:r>
         <w:rPr>
           <w:lang w:eastAsia="fr-FR"/>
         </w:rPr>
         <w:t>En conclusion</w:t>
       </w:r>
-      <w:bookmarkEnd w:id="10"/>
-    </w:p>
-    <w:p>
-      <w:pPr>
+      <w:bookmarkEnd w:id="11"/>
+    </w:p>
+    <w:p>
+      <w:pPr>
+        <w:jc w:val="both"/>
         <w:rPr>
           <w:lang w:eastAsia="fr-FR"/>
         </w:rPr>
@@ -3836,6 +3874,7 @@
     </w:p>
     <w:p>
       <w:pPr>
+        <w:jc w:val="both"/>
         <w:rPr>
           <w:lang w:eastAsia="fr-FR"/>
         </w:rPr>
@@ -3866,8 +3905,8 @@
           <w:iCs/>
         </w:rPr>
       </w:pPr>
-      <w:bookmarkStart w:id="11" w:name="_Toc71691012"/>
-      <w:bookmarkStart w:id="12" w:name="_Toc514138238"/>
+      <w:bookmarkStart w:id="12" w:name="_Toc71691012"/>
+      <w:bookmarkStart w:id="13" w:name="_Toc514138238"/>
       <w:r>
         <w:rPr>
           <w:i/>
@@ -3875,8 +3914,8 @@
         </w:rPr>
         <w:t>Stratégie de test</w:t>
       </w:r>
-      <w:bookmarkEnd w:id="11"/>
       <w:bookmarkEnd w:id="12"/>
+      <w:bookmarkEnd w:id="13"/>
     </w:p>
     <w:p>
       <w:pPr>
@@ -3911,9 +3950,9 @@
           <w:iCs/>
         </w:rPr>
       </w:pPr>
-      <w:bookmarkStart w:id="13" w:name="_Toc25553310"/>
-      <w:bookmarkStart w:id="14" w:name="_Toc71691015"/>
-      <w:bookmarkStart w:id="15" w:name="_Toc514138239"/>
+      <w:bookmarkStart w:id="14" w:name="_Toc25553310"/>
+      <w:bookmarkStart w:id="15" w:name="_Toc71691015"/>
+      <w:bookmarkStart w:id="16" w:name="_Toc514138239"/>
       <w:r>
         <w:rPr>
           <w:rFonts w:cs="Arial"/>
@@ -3926,9 +3965,9 @@
         </w:rPr>
         <w:t>isques techniques</w:t>
       </w:r>
-      <w:bookmarkEnd w:id="13"/>
       <w:bookmarkEnd w:id="14"/>
       <w:bookmarkEnd w:id="15"/>
+      <w:bookmarkEnd w:id="16"/>
     </w:p>
     <w:p>
       <w:pPr>
@@ -3998,7 +4037,7 @@
           <w:iCs/>
         </w:rPr>
       </w:pPr>
-      <w:bookmarkStart w:id="16" w:name="_Toc514138240"/>
+      <w:bookmarkStart w:id="17" w:name="_Toc514138240"/>
       <w:r>
         <w:rPr>
           <w:i/>
@@ -4006,7 +4045,7 @@
         </w:rPr>
         <w:t>Planification</w:t>
       </w:r>
-      <w:bookmarkEnd w:id="16"/>
+      <w:bookmarkEnd w:id="17"/>
     </w:p>
     <w:p>
       <w:pPr>
@@ -4047,9 +4086,9 @@
           <w:iCs/>
         </w:rPr>
       </w:pPr>
-      <w:bookmarkStart w:id="17" w:name="_Toc25553314"/>
-      <w:bookmarkStart w:id="18" w:name="_Toc71691019"/>
-      <w:bookmarkStart w:id="19" w:name="_Toc514138241"/>
+      <w:bookmarkStart w:id="18" w:name="_Toc25553314"/>
+      <w:bookmarkStart w:id="19" w:name="_Toc71691019"/>
+      <w:bookmarkStart w:id="20" w:name="_Toc514138241"/>
       <w:r>
         <w:rPr>
           <w:i/>
@@ -4057,9 +4096,9 @@
         </w:rPr>
         <w:t>Dossier de conception</w:t>
       </w:r>
-      <w:bookmarkEnd w:id="17"/>
       <w:bookmarkEnd w:id="18"/>
       <w:bookmarkEnd w:id="19"/>
+      <w:bookmarkEnd w:id="20"/>
     </w:p>
     <w:p>
       <w:pPr>
@@ -4075,7 +4114,7 @@
         <w:suppressAutoHyphens/>
         <w:jc w:val="both"/>
       </w:pPr>
-      <w:bookmarkStart w:id="20" w:name="_Toc514138242"/>
+      <w:bookmarkStart w:id="21" w:name="_Toc514138242"/>
       <w:r>
         <w:rPr>
           <w:noProof/>
@@ -4146,7 +4185,7 @@
       <w:r>
         <w:t>Chois de l’OS</w:t>
       </w:r>
-      <w:bookmarkEnd w:id="20"/>
+      <w:bookmarkEnd w:id="21"/>
     </w:p>
     <w:p>
       <w:pPr>
@@ -4178,7 +4217,7 @@
         <w:suppressAutoHyphens/>
         <w:jc w:val="both"/>
       </w:pPr>
-      <w:bookmarkStart w:id="21" w:name="_Toc514138243"/>
+      <w:bookmarkStart w:id="22" w:name="_Toc514138243"/>
       <w:r>
         <w:rPr>
           <w:rFonts w:ascii="Arial" w:hAnsi="Arial"/>
@@ -4254,7 +4293,7 @@
       <w:r>
         <w:t>Choix des logiciels</w:t>
       </w:r>
-      <w:bookmarkEnd w:id="21"/>
+      <w:bookmarkEnd w:id="22"/>
     </w:p>
     <w:p>
       <w:pPr>
@@ -4387,39 +4426,488 @@
     </w:p>
     <w:p>
       <w:pPr>
-        <w:pStyle w:val="Titre3"/>
+        <w:keepNext/>
+        <w:suppressAutoHyphens/>
+        <w:jc w:val="both"/>
       </w:pPr>
       <w:r>
-        <w:t>Deploiement</w:t>
+        <w:t xml:space="preserve">Lors du développement j’ai dû changer d’application d’édition du a certaines circonstances qui m’empêchait de débugger correctement. </w:t>
       </w:r>
     </w:p>
     <w:p>
+      <w:pPr>
+        <w:keepNext/>
+        <w:suppressAutoHyphens/>
+        <w:jc w:val="both"/>
+      </w:pPr>
       <w:r>
-        <w:t>Pour le déploiement pour mon site web je décide de ne pas le mettre en ligne et télécharger à la place un serveur linux préconfiguré qui fera office de serveur test</w:t>
+        <w:t>J’utilise donc phpStorm comme IDE final qui permettra de continuer la suite du projet</w:t>
+      </w:r>
+    </w:p>
+    <w:p>
+      <w:pPr>
+        <w:pStyle w:val="Titre4"/>
+        <w:jc w:val="both"/>
+      </w:pPr>
+      <w:r>
+        <w:t>Configuration de PHP storm</w:t>
+      </w:r>
+    </w:p>
+    <w:p>
+      <w:pPr>
+        <w:jc w:val="both"/>
+      </w:pPr>
+      <w:r>
+        <w:t>Un fichier JAR qui contient la configuration de PHP storm pour le fonctionnement de mon projet est mis en annexe. Je fournis aussi une série d’image pour visualiser les paramètres que j’ai configuré.</w:t>
+      </w:r>
+    </w:p>
+    <w:p>
+      <w:pPr>
+        <w:jc w:val="both"/>
+      </w:pPr>
+      <w:r>
+        <w:rPr>
+          <w:noProof/>
+        </w:rPr>
+        <w:lastRenderedPageBreak/>
+        <w:drawing>
+          <wp:anchor distT="0" distB="0" distL="114300" distR="114300" simplePos="0" relativeHeight="251702272" behindDoc="0" locked="0" layoutInCell="1" allowOverlap="1" wp14:anchorId="257C28EC" wp14:editId="273AB96E">
+            <wp:simplePos x="0" y="0"/>
+            <wp:positionH relativeFrom="page">
+              <wp:align>right</wp:align>
+            </wp:positionH>
+            <wp:positionV relativeFrom="paragraph">
+              <wp:posOffset>2079099</wp:posOffset>
+            </wp:positionV>
+            <wp:extent cx="3891969" cy="3515645"/>
+            <wp:effectExtent l="0" t="0" r="0" b="8890"/>
+            <wp:wrapSquare wrapText="bothSides"/>
+            <wp:docPr id="38" name="Image 38"/>
+            <wp:cNvGraphicFramePr>
+              <a:graphicFrameLocks xmlns:a="http://schemas.openxmlformats.org/drawingml/2006/main" noChangeAspect="1"/>
+            </wp:cNvGraphicFramePr>
+            <a:graphic xmlns:a="http://schemas.openxmlformats.org/drawingml/2006/main">
+              <a:graphicData uri="http://schemas.openxmlformats.org/drawingml/2006/picture">
+                <pic:pic xmlns:pic="http://schemas.openxmlformats.org/drawingml/2006/picture">
+                  <pic:nvPicPr>
+                    <pic:cNvPr id="38" name="Configuration deploiement mapping.PNG"/>
+                    <pic:cNvPicPr/>
+                  </pic:nvPicPr>
+                  <pic:blipFill>
+                    <a:blip r:embed="rId18">
+                      <a:extLst>
+                        <a:ext uri="{28A0092B-C50C-407E-A947-70E740481C1C}">
+                          <a14:useLocalDpi xmlns:a14="http://schemas.microsoft.com/office/drawing/2010/main" val="0"/>
+                        </a:ext>
+                      </a:extLst>
+                    </a:blip>
+                    <a:stretch>
+                      <a:fillRect/>
+                    </a:stretch>
+                  </pic:blipFill>
+                  <pic:spPr>
+                    <a:xfrm>
+                      <a:off x="0" y="0"/>
+                      <a:ext cx="3891969" cy="3515645"/>
+                    </a:xfrm>
+                    <a:prstGeom prst="rect">
+                      <a:avLst/>
+                    </a:prstGeom>
+                  </pic:spPr>
+                </pic:pic>
+              </a:graphicData>
+            </a:graphic>
+            <wp14:sizeRelH relativeFrom="margin">
+              <wp14:pctWidth>0</wp14:pctWidth>
+            </wp14:sizeRelH>
+            <wp14:sizeRelV relativeFrom="margin">
+              <wp14:pctHeight>0</wp14:pctHeight>
+            </wp14:sizeRelV>
+          </wp:anchor>
+        </w:drawing>
       </w:r>
       <w:r>
         <w:rPr>
-          <w:rStyle w:val="Appelnotedebasdep"/>
+          <w:noProof/>
         </w:rPr>
-        <w:footnoteReference w:id="1"/>
+        <w:drawing>
+          <wp:anchor distT="0" distB="0" distL="114300" distR="114300" simplePos="0" relativeHeight="251701248" behindDoc="0" locked="0" layoutInCell="1" allowOverlap="1" wp14:anchorId="76228B7C" wp14:editId="264E0E68">
+            <wp:simplePos x="0" y="0"/>
+            <wp:positionH relativeFrom="margin">
+              <wp:align>left</wp:align>
+            </wp:positionH>
+            <wp:positionV relativeFrom="paragraph">
+              <wp:posOffset>44</wp:posOffset>
+            </wp:positionV>
+            <wp:extent cx="3838575" cy="3497580"/>
+            <wp:effectExtent l="0" t="0" r="9525" b="7620"/>
+            <wp:wrapSquare wrapText="bothSides"/>
+            <wp:docPr id="37" name="Image 37"/>
+            <wp:cNvGraphicFramePr>
+              <a:graphicFrameLocks xmlns:a="http://schemas.openxmlformats.org/drawingml/2006/main" noChangeAspect="1"/>
+            </wp:cNvGraphicFramePr>
+            <a:graphic xmlns:a="http://schemas.openxmlformats.org/drawingml/2006/main">
+              <a:graphicData uri="http://schemas.openxmlformats.org/drawingml/2006/picture">
+                <pic:pic xmlns:pic="http://schemas.openxmlformats.org/drawingml/2006/picture">
+                  <pic:nvPicPr>
+                    <pic:cNvPr id="37" name="Configuration deploiement Connection.PNG"/>
+                    <pic:cNvPicPr/>
+                  </pic:nvPicPr>
+                  <pic:blipFill>
+                    <a:blip r:embed="rId19">
+                      <a:extLst>
+                        <a:ext uri="{28A0092B-C50C-407E-A947-70E740481C1C}">
+                          <a14:useLocalDpi xmlns:a14="http://schemas.microsoft.com/office/drawing/2010/main" val="0"/>
+                        </a:ext>
+                      </a:extLst>
+                    </a:blip>
+                    <a:stretch>
+                      <a:fillRect/>
+                    </a:stretch>
+                  </pic:blipFill>
+                  <pic:spPr>
+                    <a:xfrm>
+                      <a:off x="0" y="0"/>
+                      <a:ext cx="3838575" cy="3497580"/>
+                    </a:xfrm>
+                    <a:prstGeom prst="rect">
+                      <a:avLst/>
+                    </a:prstGeom>
+                  </pic:spPr>
+                </pic:pic>
+              </a:graphicData>
+            </a:graphic>
+            <wp14:sizeRelH relativeFrom="margin">
+              <wp14:pctWidth>0</wp14:pctWidth>
+            </wp14:sizeRelH>
+            <wp14:sizeRelV relativeFrom="margin">
+              <wp14:pctHeight>0</wp14:pctHeight>
+            </wp14:sizeRelV>
+          </wp:anchor>
+        </w:drawing>
+      </w:r>
+    </w:p>
+    <w:p>
+      <w:pPr>
+        <w:pStyle w:val="Titre3"/>
+        <w:jc w:val="both"/>
+      </w:pPr>
+    </w:p>
+    <w:p>
+      <w:pPr>
+        <w:pStyle w:val="Titre3"/>
+        <w:jc w:val="both"/>
+      </w:pPr>
+    </w:p>
+    <w:p>
+      <w:pPr>
+        <w:pStyle w:val="Titre3"/>
+        <w:jc w:val="both"/>
+      </w:pPr>
+    </w:p>
+    <w:p>
+      <w:pPr>
+        <w:pStyle w:val="Titre3"/>
+        <w:jc w:val="both"/>
+      </w:pPr>
+    </w:p>
+    <w:p>
+      <w:pPr>
+        <w:pStyle w:val="Titre3"/>
+        <w:jc w:val="both"/>
+      </w:pPr>
+    </w:p>
+    <w:p>
+      <w:pPr>
+        <w:pStyle w:val="Titre3"/>
+        <w:jc w:val="both"/>
+      </w:pPr>
+    </w:p>
+    <w:p>
+      <w:pPr>
+        <w:pStyle w:val="Titre3"/>
+        <w:jc w:val="both"/>
+      </w:pPr>
+      <w:r>
+        <w:rPr>
+          <w:noProof/>
+        </w:rPr>
+        <w:drawing>
+          <wp:anchor distT="0" distB="0" distL="114300" distR="114300" simplePos="0" relativeHeight="251703296" behindDoc="0" locked="0" layoutInCell="1" allowOverlap="1" wp14:anchorId="14FE24BD" wp14:editId="74D429DE">
+            <wp:simplePos x="0" y="0"/>
+            <wp:positionH relativeFrom="margin">
+              <wp:align>left</wp:align>
+            </wp:positionH>
+            <wp:positionV relativeFrom="paragraph">
+              <wp:posOffset>608624</wp:posOffset>
+            </wp:positionV>
+            <wp:extent cx="4655185" cy="3025140"/>
+            <wp:effectExtent l="0" t="0" r="0" b="3810"/>
+            <wp:wrapSquare wrapText="bothSides"/>
+            <wp:docPr id="39" name="Image 39"/>
+            <wp:cNvGraphicFramePr>
+              <a:graphicFrameLocks xmlns:a="http://schemas.openxmlformats.org/drawingml/2006/main" noChangeAspect="1"/>
+            </wp:cNvGraphicFramePr>
+            <a:graphic xmlns:a="http://schemas.openxmlformats.org/drawingml/2006/main">
+              <a:graphicData uri="http://schemas.openxmlformats.org/drawingml/2006/picture">
+                <pic:pic xmlns:pic="http://schemas.openxmlformats.org/drawingml/2006/picture">
+                  <pic:nvPicPr>
+                    <pic:cNvPr id="39" name="Nouvelle Configuration debeugger.PNG"/>
+                    <pic:cNvPicPr/>
+                  </pic:nvPicPr>
+                  <pic:blipFill>
+                    <a:blip r:embed="rId20">
+                      <a:extLst>
+                        <a:ext uri="{28A0092B-C50C-407E-A947-70E740481C1C}">
+                          <a14:useLocalDpi xmlns:a14="http://schemas.microsoft.com/office/drawing/2010/main" val="0"/>
+                        </a:ext>
+                      </a:extLst>
+                    </a:blip>
+                    <a:stretch>
+                      <a:fillRect/>
+                    </a:stretch>
+                  </pic:blipFill>
+                  <pic:spPr>
+                    <a:xfrm>
+                      <a:off x="0" y="0"/>
+                      <a:ext cx="4655185" cy="3025140"/>
+                    </a:xfrm>
+                    <a:prstGeom prst="rect">
+                      <a:avLst/>
+                    </a:prstGeom>
+                  </pic:spPr>
+                </pic:pic>
+              </a:graphicData>
+            </a:graphic>
+            <wp14:sizeRelH relativeFrom="margin">
+              <wp14:pctWidth>0</wp14:pctWidth>
+            </wp14:sizeRelH>
+            <wp14:sizeRelV relativeFrom="margin">
+              <wp14:pctHeight>0</wp14:pctHeight>
+            </wp14:sizeRelV>
+          </wp:anchor>
+        </w:drawing>
+      </w:r>
+    </w:p>
+    <w:p>
+      <w:pPr>
+        <w:pStyle w:val="Titre3"/>
+        <w:jc w:val="both"/>
+      </w:pPr>
+    </w:p>
+    <w:p>
+      <w:pPr>
+        <w:pStyle w:val="Titre3"/>
+        <w:jc w:val="both"/>
+      </w:pPr>
+    </w:p>
+    <w:p>
+      <w:pPr>
+        <w:pStyle w:val="Titre3"/>
+        <w:jc w:val="both"/>
+      </w:pPr>
+    </w:p>
+    <w:p>
+      <w:pPr>
+        <w:pStyle w:val="Titre3"/>
+        <w:jc w:val="both"/>
+      </w:pPr>
+    </w:p>
+    <w:p>
+      <w:pPr>
+        <w:pStyle w:val="Titre3"/>
+        <w:jc w:val="both"/>
+      </w:pPr>
+    </w:p>
+    <w:p>
+      <w:pPr>
+        <w:pStyle w:val="Titre3"/>
+        <w:jc w:val="both"/>
+      </w:pPr>
+    </w:p>
+    <w:p>
+      <w:pPr>
+        <w:pStyle w:val="Titre3"/>
+        <w:jc w:val="both"/>
+      </w:pPr>
+      <w:r>
+        <w:lastRenderedPageBreak/>
+        <w:t>Deploiement</w:t>
+      </w:r>
+    </w:p>
+    <w:p>
+      <w:pPr>
+        <w:jc w:val="both"/>
+        <w:rPr>
+          <w:rStyle w:val="Lienhypertexte"/>
+          <w:color w:val="000000" w:themeColor="text1"/>
+        </w:rPr>
+      </w:pPr>
+      <w:r>
+        <w:rPr>
+          <w:color w:val="000000" w:themeColor="text1"/>
+        </w:rPr>
+        <w:t xml:space="preserve">Le déploiement du site s’effectue sur une machine virtuelle téléchargée depuis </w:t>
+      </w:r>
+      <w:hyperlink r:id="rId21" w:history="1">
+        <w:r>
+          <w:rPr>
+            <w:rStyle w:val="Lienhypertexte"/>
+            <w:color w:val="000000" w:themeColor="text1"/>
+            <w:u w:val="none"/>
+          </w:rPr>
+          <w:t>https://www.turnkeylinux.org/lampstack</w:t>
+        </w:r>
+      </w:hyperlink>
+      <w:r>
+        <w:rPr>
+          <w:rStyle w:val="Lienhypertexte"/>
+          <w:color w:val="000000" w:themeColor="text1"/>
+          <w:u w:val="none"/>
+        </w:rPr>
+        <w:t>,</w:t>
       </w:r>
       <w:r>
+        <w:rPr>
+          <w:rStyle w:val="Lienhypertexte"/>
+          <w:color w:val="000000" w:themeColor="text1"/>
+          <w:u w:val="none"/>
+        </w:rPr>
         <w:t xml:space="preserve"> </w:t>
       </w:r>
     </w:p>
     <w:p>
+      <w:pPr>
+        <w:jc w:val="both"/>
+      </w:pPr>
       <w:r>
-        <w:lastRenderedPageBreak/>
-        <w:t xml:space="preserve">Une multitude de serveurs à plusieurs but sont mis à disposition pour les utilisateurs que ce soit pour du </w:t>
+        <w:t>Cette machine virtuelle qui tourne sous linux est configurée de façon à ce que l’on puisse utiliser LAMP. Ainsi que d’autres modules nécessaire.</w:t>
+      </w:r>
+    </w:p>
+    <w:p>
+      <w:pPr>
+        <w:jc w:val="both"/>
+      </w:pPr>
+      <w:r>
+        <w:t>J’ai dû installer un module supplémentaire pour pouvoir utiliser la librairie SSH</w:t>
       </w:r>
       <w:r>
-        <w:t>développement</w:t>
+        <w:t>2. (apt</w:t>
       </w:r>
       <w:r>
-        <w:t xml:space="preserve"> web du stockage en ligne,… .</w:t>
+        <w:t>-get install libssh2-php )</w:t>
+      </w:r>
+    </w:p>
+    <w:tbl>
+      <w:tblPr>
+        <w:tblStyle w:val="Grilledutableau"/>
+        <w:tblW w:w="0" w:type="auto"/>
+        <w:tblLook w:val="04A0" w:firstRow="1" w:lastRow="0" w:firstColumn="1" w:lastColumn="0" w:noHBand="0" w:noVBand="1"/>
+      </w:tblPr>
+      <w:tblGrid>
+        <w:gridCol w:w="4530"/>
+        <w:gridCol w:w="4530"/>
+      </w:tblGrid>
+      <w:tr>
+        <w:tc>
+          <w:tcPr>
+            <w:tcW w:w="4530" w:type="dxa"/>
+          </w:tcPr>
+          <w:p>
+            <w:pPr>
+              <w:jc w:val="both"/>
+            </w:pPr>
+            <w:r>
+              <w:t>Connection SSH</w:t>
+            </w:r>
+          </w:p>
+        </w:tc>
+        <w:tc>
+          <w:tcPr>
+            <w:tcW w:w="4530" w:type="dxa"/>
+          </w:tcPr>
+          <w:p>
+            <w:pPr>
+              <w:jc w:val="both"/>
+            </w:pPr>
+          </w:p>
+        </w:tc>
+      </w:tr>
+      <w:tr>
+        <w:tc>
+          <w:tcPr>
+            <w:tcW w:w="4530" w:type="dxa"/>
+          </w:tcPr>
+          <w:p>
+            <w:pPr>
+              <w:jc w:val="both"/>
+            </w:pPr>
+            <w:r>
+              <w:t>Utilisateur </w:t>
+            </w:r>
+          </w:p>
+        </w:tc>
+        <w:tc>
+          <w:tcPr>
+            <w:tcW w:w="4530" w:type="dxa"/>
+          </w:tcPr>
+          <w:p>
+            <w:pPr>
+              <w:jc w:val="both"/>
+            </w:pPr>
+            <w:r>
+              <w:t>root</w:t>
+            </w:r>
+          </w:p>
+        </w:tc>
+      </w:tr>
+      <w:tr>
+        <w:tc>
+          <w:tcPr>
+            <w:tcW w:w="4530" w:type="dxa"/>
+          </w:tcPr>
+          <w:p>
+            <w:pPr>
+              <w:tabs>
+                <w:tab w:val="left" w:pos="820"/>
+              </w:tabs>
+              <w:jc w:val="both"/>
+            </w:pPr>
+            <w:r>
+              <w:t>Mot de passe</w:t>
+            </w:r>
+          </w:p>
+        </w:tc>
+        <w:tc>
+          <w:tcPr>
+            <w:tcW w:w="4530" w:type="dxa"/>
+          </w:tcPr>
+          <w:p>
+            <w:pPr>
+              <w:jc w:val="both"/>
+            </w:pPr>
+            <w:r>
+              <w:t>Pa$$w0rd</w:t>
+            </w:r>
+          </w:p>
+        </w:tc>
+      </w:tr>
+    </w:tbl>
+    <w:p>
+      <w:pPr>
+        <w:jc w:val="both"/>
+      </w:pPr>
+      <w:r>
+        <w:t>L’upload des fichiers s’effect</w:t>
       </w:r>
       <w:r>
-        <w:br w:type="page"/>
+        <w:t>ue entièrement depuis PHP S</w:t>
+      </w:r>
+      <w:r>
+        <w:t xml:space="preserve">torm sans avoir à passer par un logiciel tiers comme </w:t>
+      </w:r>
+      <w:r>
+        <w:t>Filezilla.</w:t>
       </w:r>
     </w:p>
     <w:p>
@@ -4436,11 +4924,11 @@
         <w:suppressAutoHyphens/>
         <w:jc w:val="both"/>
       </w:pPr>
-      <w:bookmarkStart w:id="22" w:name="_Toc514138244"/>
+      <w:bookmarkStart w:id="23" w:name="_Toc514138244"/>
       <w:r>
         <w:t>Scenarios</w:t>
       </w:r>
-      <w:bookmarkEnd w:id="22"/>
+      <w:bookmarkEnd w:id="23"/>
     </w:p>
     <w:p>
       <w:pPr>
@@ -18617,12 +19105,12 @@
         <w:suppressAutoHyphens/>
         <w:jc w:val="both"/>
       </w:pPr>
-      <w:bookmarkStart w:id="23" w:name="_Toc514138245"/>
+      <w:bookmarkStart w:id="24" w:name="_Toc514138245"/>
       <w:r>
         <w:lastRenderedPageBreak/>
         <w:t>Maquettes</w:t>
       </w:r>
-      <w:bookmarkEnd w:id="23"/>
+      <w:bookmarkEnd w:id="24"/>
     </w:p>
     <w:p>
       <w:pPr>
@@ -18658,7 +19146,7 @@
                     </pic:cNvPicPr>
                   </pic:nvPicPr>
                   <pic:blipFill>
-                    <a:blip r:embed="rId18">
+                    <a:blip r:embed="rId22">
                       <a:extLst>
                         <a:ext uri="{28A0092B-C50C-407E-A947-70E740481C1C}">
                           <a14:useLocalDpi xmlns:a14="http://schemas.microsoft.com/office/drawing/2010/main" val="0"/>
@@ -18725,7 +19213,7 @@
                     </pic:cNvPicPr>
                   </pic:nvPicPr>
                   <pic:blipFill>
-                    <a:blip r:embed="rId19">
+                    <a:blip r:embed="rId23">
                       <a:extLst>
                         <a:ext uri="{28A0092B-C50C-407E-A947-70E740481C1C}">
                           <a14:useLocalDpi xmlns:a14="http://schemas.microsoft.com/office/drawing/2010/main" val="0"/>
@@ -18771,7 +19259,7 @@
       <w:r>
         <w:t xml:space="preserve"> web obtenu sur </w:t>
       </w:r>
-      <w:hyperlink r:id="rId20" w:history="1">
+      <w:hyperlink r:id="rId24" w:history="1">
         <w:r>
           <w:rPr>
             <w:rStyle w:val="Lienhypertexte"/>
@@ -18820,7 +19308,7 @@
                     </pic:cNvPicPr>
                   </pic:nvPicPr>
                   <pic:blipFill>
-                    <a:blip r:embed="rId21">
+                    <a:blip r:embed="rId25">
                       <a:extLst>
                         <a:ext uri="{28A0092B-C50C-407E-A947-70E740481C1C}">
                           <a14:useLocalDpi xmlns:a14="http://schemas.microsoft.com/office/drawing/2010/main" val="0"/>
@@ -18887,7 +19375,7 @@
                     </pic:cNvPicPr>
                   </pic:nvPicPr>
                   <pic:blipFill>
-                    <a:blip r:embed="rId22">
+                    <a:blip r:embed="rId26">
                       <a:extLst>
                         <a:ext uri="{28A0092B-C50C-407E-A947-70E740481C1C}">
                           <a14:useLocalDpi xmlns:a14="http://schemas.microsoft.com/office/drawing/2010/main" val="0"/>
@@ -19011,7 +19499,7 @@
                     </pic:cNvPicPr>
                   </pic:nvPicPr>
                   <pic:blipFill>
-                    <a:blip r:embed="rId23">
+                    <a:blip r:embed="rId27">
                       <a:extLst>
                         <a:ext uri="{28A0092B-C50C-407E-A947-70E740481C1C}">
                           <a14:useLocalDpi xmlns:a14="http://schemas.microsoft.com/office/drawing/2010/main" val="0"/>
@@ -19078,7 +19566,7 @@
                     </pic:cNvPicPr>
                   </pic:nvPicPr>
                   <pic:blipFill>
-                    <a:blip r:embed="rId24">
+                    <a:blip r:embed="rId28">
                       <a:extLst>
                         <a:ext uri="{28A0092B-C50C-407E-A947-70E740481C1C}">
                           <a14:useLocalDpi xmlns:a14="http://schemas.microsoft.com/office/drawing/2010/main" val="0"/>
@@ -19153,7 +19641,7 @@
                     </pic:cNvPicPr>
                   </pic:nvPicPr>
                   <pic:blipFill>
-                    <a:blip r:embed="rId25">
+                    <a:blip r:embed="rId29">
                       <a:extLst>
                         <a:ext uri="{28A0092B-C50C-407E-A947-70E740481C1C}">
                           <a14:useLocalDpi xmlns:a14="http://schemas.microsoft.com/office/drawing/2010/main" val="0"/>
@@ -19220,7 +19708,7 @@
                     </pic:cNvPicPr>
                   </pic:nvPicPr>
                   <pic:blipFill>
-                    <a:blip r:embed="rId26">
+                    <a:blip r:embed="rId30">
                       <a:extLst>
                         <a:ext uri="{28A0092B-C50C-407E-A947-70E740481C1C}">
                           <a14:useLocalDpi xmlns:a14="http://schemas.microsoft.com/office/drawing/2010/main" val="0"/>
@@ -19302,7 +19790,7 @@
                     </pic:cNvPicPr>
                   </pic:nvPicPr>
                   <pic:blipFill>
-                    <a:blip r:embed="rId27">
+                    <a:blip r:embed="rId31">
                       <a:extLst>
                         <a:ext uri="{28A0092B-C50C-407E-A947-70E740481C1C}">
                           <a14:useLocalDpi xmlns:a14="http://schemas.microsoft.com/office/drawing/2010/main" val="0"/>
@@ -19369,7 +19857,7 @@
                     </pic:cNvPicPr>
                   </pic:nvPicPr>
                   <pic:blipFill>
-                    <a:blip r:embed="rId28">
+                    <a:blip r:embed="rId32">
                       <a:extLst>
                         <a:ext uri="{28A0092B-C50C-407E-A947-70E740481C1C}">
                           <a14:useLocalDpi xmlns:a14="http://schemas.microsoft.com/office/drawing/2010/main" val="0"/>
@@ -19444,7 +19932,7 @@
                     </pic:cNvPicPr>
                   </pic:nvPicPr>
                   <pic:blipFill>
-                    <a:blip r:embed="rId29">
+                    <a:blip r:embed="rId33">
                       <a:extLst>
                         <a:ext uri="{28A0092B-C50C-407E-A947-70E740481C1C}">
                           <a14:useLocalDpi xmlns:a14="http://schemas.microsoft.com/office/drawing/2010/main" val="0"/>
@@ -19511,7 +19999,7 @@
                     </pic:cNvPicPr>
                   </pic:nvPicPr>
                   <pic:blipFill>
-                    <a:blip r:embed="rId30">
+                    <a:blip r:embed="rId34">
                       <a:extLst>
                         <a:ext uri="{28A0092B-C50C-407E-A947-70E740481C1C}">
                           <a14:useLocalDpi xmlns:a14="http://schemas.microsoft.com/office/drawing/2010/main" val="0"/>
@@ -19593,7 +20081,7 @@
                     </pic:cNvPicPr>
                   </pic:nvPicPr>
                   <pic:blipFill>
-                    <a:blip r:embed="rId31">
+                    <a:blip r:embed="rId35">
                       <a:extLst>
                         <a:ext uri="{28A0092B-C50C-407E-A947-70E740481C1C}">
                           <a14:useLocalDpi xmlns:a14="http://schemas.microsoft.com/office/drawing/2010/main" val="0"/>
@@ -19660,7 +20148,7 @@
                     </pic:cNvPicPr>
                   </pic:nvPicPr>
                   <pic:blipFill>
-                    <a:blip r:embed="rId32">
+                    <a:blip r:embed="rId36">
                       <a:extLst>
                         <a:ext uri="{28A0092B-C50C-407E-A947-70E740481C1C}">
                           <a14:useLocalDpi xmlns:a14="http://schemas.microsoft.com/office/drawing/2010/main" val="0"/>
@@ -19749,7 +20237,7 @@
                     </pic:cNvPicPr>
                   </pic:nvPicPr>
                   <pic:blipFill>
-                    <a:blip r:embed="rId33">
+                    <a:blip r:embed="rId37">
                       <a:extLst>
                         <a:ext uri="{28A0092B-C50C-407E-A947-70E740481C1C}">
                           <a14:useLocalDpi xmlns:a14="http://schemas.microsoft.com/office/drawing/2010/main" val="0"/>
@@ -19816,7 +20304,7 @@
                     </pic:cNvPicPr>
                   </pic:nvPicPr>
                   <pic:blipFill>
-                    <a:blip r:embed="rId34">
+                    <a:blip r:embed="rId38">
                       <a:extLst>
                         <a:ext uri="{28A0092B-C50C-407E-A947-70E740481C1C}">
                           <a14:useLocalDpi xmlns:a14="http://schemas.microsoft.com/office/drawing/2010/main" val="0"/>
@@ -19905,7 +20393,7 @@
                     </pic:cNvPicPr>
                   </pic:nvPicPr>
                   <pic:blipFill>
-                    <a:blip r:embed="rId35">
+                    <a:blip r:embed="rId39">
                       <a:extLst>
                         <a:ext uri="{28A0092B-C50C-407E-A947-70E740481C1C}">
                           <a14:useLocalDpi xmlns:a14="http://schemas.microsoft.com/office/drawing/2010/main" val="0"/>
@@ -19972,7 +20460,7 @@
                     </pic:cNvPicPr>
                   </pic:nvPicPr>
                   <pic:blipFill>
-                    <a:blip r:embed="rId36">
+                    <a:blip r:embed="rId40">
                       <a:extLst>
                         <a:ext uri="{28A0092B-C50C-407E-A947-70E740481C1C}">
                           <a14:useLocalDpi xmlns:a14="http://schemas.microsoft.com/office/drawing/2010/main" val="0"/>
@@ -20047,7 +20535,7 @@
                     </pic:cNvPicPr>
                   </pic:nvPicPr>
                   <pic:blipFill>
-                    <a:blip r:embed="rId37">
+                    <a:blip r:embed="rId41">
                       <a:extLst>
                         <a:ext uri="{28A0092B-C50C-407E-A947-70E740481C1C}">
                           <a14:useLocalDpi xmlns:a14="http://schemas.microsoft.com/office/drawing/2010/main" val="0"/>
@@ -20114,7 +20602,7 @@
                     </pic:cNvPicPr>
                   </pic:nvPicPr>
                   <pic:blipFill>
-                    <a:blip r:embed="rId38">
+                    <a:blip r:embed="rId42">
                       <a:extLst>
                         <a:ext uri="{28A0092B-C50C-407E-A947-70E740481C1C}">
                           <a14:useLocalDpi xmlns:a14="http://schemas.microsoft.com/office/drawing/2010/main" val="0"/>
@@ -20196,7 +20684,7 @@
                     </pic:cNvPicPr>
                   </pic:nvPicPr>
                   <pic:blipFill>
-                    <a:blip r:embed="rId39">
+                    <a:blip r:embed="rId43">
                       <a:extLst>
                         <a:ext uri="{28A0092B-C50C-407E-A947-70E740481C1C}">
                           <a14:useLocalDpi xmlns:a14="http://schemas.microsoft.com/office/drawing/2010/main" val="0"/>
@@ -20263,7 +20751,7 @@
                     </pic:cNvPicPr>
                   </pic:nvPicPr>
                   <pic:blipFill>
-                    <a:blip r:embed="rId40">
+                    <a:blip r:embed="rId44">
                       <a:extLst>
                         <a:ext uri="{28A0092B-C50C-407E-A947-70E740481C1C}">
                           <a14:useLocalDpi xmlns:a14="http://schemas.microsoft.com/office/drawing/2010/main" val="0"/>
@@ -20316,7 +20804,7 @@
         <w:suppressAutoHyphens/>
         <w:jc w:val="both"/>
       </w:pPr>
-      <w:bookmarkStart w:id="24" w:name="_Toc514138246"/>
+      <w:bookmarkStart w:id="25" w:name="_Toc514138246"/>
       <w:r>
         <w:rPr>
           <w:noProof/>
@@ -20348,7 +20836,7 @@
                     </pic:cNvPicPr>
                   </pic:nvPicPr>
                   <pic:blipFill>
-                    <a:blip r:embed="rId41">
+                    <a:blip r:embed="rId45">
                       <a:extLst>
                         <a:ext uri="{28A0092B-C50C-407E-A947-70E740481C1C}">
                           <a14:useLocalDpi xmlns:a14="http://schemas.microsoft.com/office/drawing/2010/main" val="0"/>
@@ -20414,7 +20902,7 @@
                     </pic:cNvPicPr>
                   </pic:nvPicPr>
                   <pic:blipFill>
-                    <a:blip r:embed="rId42">
+                    <a:blip r:embed="rId46">
                       <a:extLst>
                         <a:ext uri="{28A0092B-C50C-407E-A947-70E740481C1C}">
                           <a14:useLocalDpi xmlns:a14="http://schemas.microsoft.com/office/drawing/2010/main" val="0"/>
@@ -20448,9 +20936,12 @@
       <w:r>
         <w:t>Base de données</w:t>
       </w:r>
-      <w:bookmarkEnd w:id="24"/>
-    </w:p>
-    <w:p>
+      <w:bookmarkEnd w:id="25"/>
+    </w:p>
+    <w:p>
+      <w:pPr>
+        <w:jc w:val="both"/>
+      </w:pPr>
       <w:r>
         <w:br w:type="page"/>
       </w:r>
@@ -20579,10 +21070,15 @@
         <w:t>: Contient les détails d’un message</w:t>
       </w:r>
     </w:p>
-    <w:p/>
+    <w:p>
+      <w:pPr>
+        <w:jc w:val="both"/>
+      </w:pPr>
+    </w:p>
     <w:p>
       <w:pPr>
         <w:pStyle w:val="Titre4"/>
+        <w:jc w:val="both"/>
       </w:pPr>
       <w:r>
         <w:t>Champs particuliers</w:t>
@@ -20591,12 +21087,13 @@
         <w:rPr>
           <w:rStyle w:val="Appelnotedebasdep"/>
         </w:rPr>
-        <w:footnoteReference w:id="2"/>
+        <w:footnoteReference w:id="1"/>
       </w:r>
     </w:p>
     <w:p>
       <w:pPr>
         <w:pStyle w:val="Lgende"/>
+        <w:jc w:val="both"/>
       </w:pPr>
       <w:r>
         <w:rPr>
@@ -20612,7 +21109,7 @@
           <w:caps w:val="0"/>
           <w:spacing w:val="0"/>
         </w:rPr>
-        <w:footnoteReference w:id="3"/>
+        <w:footnoteReference w:id="2"/>
       </w:r>
       <w:r>
         <w:rPr>
@@ -20624,6 +21121,9 @@
       </w:r>
     </w:p>
     <w:p>
+      <w:pPr>
+        <w:jc w:val="both"/>
+      </w:pPr>
       <w:r>
         <w:t>Le mot de passe d’un utilisateur sera crypté, pour effectuer cela je devrais appeler dans le code PHP une fonction de cryptage/décryptage de mot de passe car il n’existe pas de champs de type mot de passe dans MySql.</w:t>
       </w:r>
@@ -20635,6 +21135,7 @@
           <w:ilvl w:val="1"/>
           <w:numId w:val="19"/>
         </w:numPr>
+        <w:jc w:val="both"/>
         <w:rPr>
           <w:rStyle w:val="Emphaseple"/>
           <w:i w:val="0"/>
@@ -20659,6 +21160,7 @@
           <w:ilvl w:val="1"/>
           <w:numId w:val="19"/>
         </w:numPr>
+        <w:jc w:val="both"/>
         <w:rPr>
           <w:rStyle w:val="Emphaseple"/>
           <w:i w:val="0"/>
@@ -20679,6 +21181,7 @@
     <w:p>
       <w:pPr>
         <w:pStyle w:val="Lgende"/>
+        <w:jc w:val="both"/>
       </w:pPr>
       <w:r>
         <w:t>Project – description </w:t>
@@ -20721,6 +21224,7 @@
     <w:p>
       <w:pPr>
         <w:pStyle w:val="Lgende"/>
+        <w:jc w:val="both"/>
         <w:rPr>
           <w:rStyle w:val="Emphaseple"/>
           <w:i w:val="0"/>
@@ -20763,6 +21267,7 @@
     <w:p>
       <w:pPr>
         <w:pStyle w:val="Lgende"/>
+        <w:jc w:val="both"/>
         <w:rPr>
           <w:rStyle w:val="Emphaseple"/>
           <w:i w:val="0"/>
@@ -20830,6 +21335,7 @@
     <w:p>
       <w:pPr>
         <w:pStyle w:val="Lgende"/>
+        <w:jc w:val="both"/>
         <w:rPr>
           <w:rStyle w:val="Emphaseple"/>
           <w:i w:val="0"/>
@@ -20850,6 +21356,7 @@
     <w:p>
       <w:pPr>
         <w:pStyle w:val="Lgende"/>
+        <w:jc w:val="both"/>
         <w:rPr>
           <w:rStyle w:val="Emphaseple"/>
           <w:i w:val="0"/>
@@ -20900,11 +21407,11 @@
         <w:pStyle w:val="Titre3"/>
         <w:jc w:val="both"/>
       </w:pPr>
-      <w:bookmarkStart w:id="25" w:name="_Toc514138247"/>
+      <w:bookmarkStart w:id="26" w:name="_Toc514138247"/>
       <w:r>
         <w:t>Diagrammes de classe</w:t>
       </w:r>
-      <w:bookmarkEnd w:id="25"/>
+      <w:bookmarkEnd w:id="26"/>
     </w:p>
     <w:p>
       <w:pPr>
@@ -20962,7 +21469,7 @@
                     </pic:cNvPicPr>
                   </pic:nvPicPr>
                   <pic:blipFill>
-                    <a:blip r:embed="rId43">
+                    <a:blip r:embed="rId47">
                       <a:extLst>
                         <a:ext uri="{28A0092B-C50C-407E-A947-70E740481C1C}">
                           <a14:useLocalDpi xmlns:a14="http://schemas.microsoft.com/office/drawing/2010/main" val="0"/>
@@ -21049,7 +21556,7 @@
                     </pic:cNvPicPr>
                   </pic:nvPicPr>
                   <pic:blipFill>
-                    <a:blip r:embed="rId44">
+                    <a:blip r:embed="rId48">
                       <a:extLst>
                         <a:ext uri="{28A0092B-C50C-407E-A947-70E740481C1C}">
                           <a14:useLocalDpi xmlns:a14="http://schemas.microsoft.com/office/drawing/2010/main" val="0"/>
@@ -21116,7 +21623,7 @@
                     </pic:cNvPicPr>
                   </pic:nvPicPr>
                   <pic:blipFill>
-                    <a:blip r:embed="rId45">
+                    <a:blip r:embed="rId49">
                       <a:extLst>
                         <a:ext uri="{28A0092B-C50C-407E-A947-70E740481C1C}">
                           <a14:useLocalDpi xmlns:a14="http://schemas.microsoft.com/office/drawing/2010/main" val="0"/>
@@ -21188,7 +21695,7 @@
                     </pic:cNvPicPr>
                   </pic:nvPicPr>
                   <pic:blipFill>
-                    <a:blip r:embed="rId46">
+                    <a:blip r:embed="rId50">
                       <a:extLst>
                         <a:ext uri="{28A0092B-C50C-407E-A947-70E740481C1C}">
                           <a14:useLocalDpi xmlns:a14="http://schemas.microsoft.com/office/drawing/2010/main" val="0"/>
@@ -21237,7 +21744,129 @@
     </w:p>
     <w:p>
       <w:pPr>
-        <w:jc w:val="both"/>
+        <w:pStyle w:val="Titre3"/>
+        <w:jc w:val="both"/>
+      </w:pPr>
+      <w:r>
+        <w:t>Upload et download de fichier</w:t>
+      </w:r>
+    </w:p>
+    <w:p>
+      <w:pPr>
+        <w:jc w:val="both"/>
+      </w:pPr>
+      <w:r>
+        <w:t>Pour l’upload et le download de fichier je décide d’utiliser la librairie intégrée à PHP, grâce à sa documentation et a d’autre site comme W3 Schools j’ai réussi a rapidement prendre en main l’utilisation de cette librairie</w:t>
+      </w:r>
+      <w:r>
+        <w:t>.</w:t>
+      </w:r>
+    </w:p>
+    <w:p>
+      <w:pPr>
+        <w:pStyle w:val="Titre4"/>
+        <w:jc w:val="both"/>
+      </w:pPr>
+      <w:r>
+        <w:t>Configuration FTP</w:t>
+      </w:r>
+    </w:p>
+    <w:p>
+      <w:pPr>
+        <w:jc w:val="both"/>
+        <w:rPr>
+          <w:rStyle w:val="Lienhypertexte"/>
+          <w:color w:val="000000" w:themeColor="text1"/>
+          <w:u w:val="none"/>
+        </w:rPr>
+      </w:pPr>
+      <w:r>
+        <w:lastRenderedPageBreak/>
+        <w:t xml:space="preserve">Sur ma machine virtuelle téléchargée depuis </w:t>
+      </w:r>
+      <w:hyperlink r:id="rId51" w:history="1">
+        <w:r>
+          <w:rPr>
+            <w:rStyle w:val="Lienhypertexte"/>
+          </w:rPr>
+          <w:t>https://www.turnkeylinux.org/lampstack</w:t>
+        </w:r>
+      </w:hyperlink>
+      <w:r>
+        <w:rPr>
+          <w:rStyle w:val="Lienhypertexte"/>
+        </w:rPr>
+        <w:t xml:space="preserve"> </w:t>
+      </w:r>
+      <w:r>
+        <w:rPr>
+          <w:rStyle w:val="Lienhypertexte"/>
+          <w:color w:val="000000" w:themeColor="text1"/>
+          <w:u w:val="none"/>
+        </w:rPr>
+        <w:t xml:space="preserve">un serveur FTP est déjà </w:t>
+      </w:r>
+      <w:r>
+        <w:rPr>
+          <w:rStyle w:val="Lienhypertexte"/>
+          <w:color w:val="000000" w:themeColor="text1"/>
+          <w:u w:val="none"/>
+        </w:rPr>
+        <w:t>configuré</w:t>
+      </w:r>
+    </w:p>
+    <w:p>
+      <w:pPr>
+        <w:jc w:val="both"/>
+        <w:rPr>
+          <w:rStyle w:val="Lienhypertexte"/>
+          <w:color w:val="000000" w:themeColor="text1"/>
+          <w:u w:val="none"/>
+        </w:rPr>
+      </w:pPr>
+      <w:r>
+        <w:rPr>
+          <w:rStyle w:val="Lienhypertexte"/>
+          <w:color w:val="000000" w:themeColor="text1"/>
+          <w:u w:val="none"/>
+        </w:rPr>
+        <w:t>Identifiant : root</w:t>
+      </w:r>
+    </w:p>
+    <w:p>
+      <w:pPr>
+        <w:jc w:val="both"/>
+        <w:rPr>
+          <w:rStyle w:val="Lienhypertexte"/>
+          <w:color w:val="000000" w:themeColor="text1"/>
+          <w:u w:val="none"/>
+        </w:rPr>
+      </w:pPr>
+      <w:r>
+        <w:rPr>
+          <w:rStyle w:val="Lienhypertexte"/>
+          <w:color w:val="000000" w:themeColor="text1"/>
+          <w:u w:val="none"/>
+        </w:rPr>
+        <w:t>Mot de passe : Pa$$w0rd</w:t>
+      </w:r>
+    </w:p>
+    <w:p>
+      <w:pPr>
+        <w:jc w:val="both"/>
+        <w:rPr>
+          <w:rStyle w:val="Lienhypertexte"/>
+          <w:color w:val="000000" w:themeColor="text1"/>
+          <w:u w:val="none"/>
+        </w:rPr>
+      </w:pPr>
+    </w:p>
+    <w:p>
+      <w:pPr>
+        <w:jc w:val="both"/>
+        <w:rPr>
+          <w:color w:val="000000" w:themeColor="text1"/>
+        </w:rPr>
       </w:pPr>
     </w:p>
     <w:p>
@@ -21250,17 +21879,17 @@
         <w:suppressAutoHyphens/>
         <w:jc w:val="both"/>
       </w:pPr>
-      <w:bookmarkStart w:id="26" w:name="_Toc71703259"/>
-      <w:bookmarkStart w:id="27" w:name="_Toc514138248"/>
+      <w:bookmarkStart w:id="27" w:name="_Toc71703259"/>
+      <w:bookmarkStart w:id="28" w:name="_Toc514138248"/>
       <w:r>
         <w:lastRenderedPageBreak/>
         <w:t>R</w:t>
       </w:r>
-      <w:bookmarkEnd w:id="26"/>
+      <w:bookmarkEnd w:id="27"/>
       <w:r>
         <w:t>éalisation</w:t>
       </w:r>
-      <w:bookmarkEnd w:id="27"/>
+      <w:bookmarkEnd w:id="28"/>
     </w:p>
     <w:p>
       <w:pPr>
@@ -21273,9 +21902,9 @@
           <w:iCs/>
         </w:rPr>
       </w:pPr>
-      <w:bookmarkStart w:id="28" w:name="_Toc25553317"/>
-      <w:bookmarkStart w:id="29" w:name="_Toc71691022"/>
-      <w:bookmarkStart w:id="30" w:name="_Toc514138249"/>
+      <w:bookmarkStart w:id="29" w:name="_Toc25553317"/>
+      <w:bookmarkStart w:id="30" w:name="_Toc71691022"/>
+      <w:bookmarkStart w:id="31" w:name="_Toc514138249"/>
       <w:r>
         <w:rPr>
           <w:noProof/>
@@ -21296,7 +21925,7 @@
             <wp:cNvGraphicFramePr/>
             <a:graphic xmlns:a="http://schemas.openxmlformats.org/drawingml/2006/main">
               <a:graphicData uri="http://schemas.openxmlformats.org/drawingml/2006/diagram">
-                <dgm:relIds xmlns:dgm="http://schemas.openxmlformats.org/drawingml/2006/diagram" xmlns:r="http://schemas.openxmlformats.org/officeDocument/2006/relationships" r:dm="rId47" r:lo="rId48" r:qs="rId49" r:cs="rId50"/>
+                <dgm:relIds xmlns:dgm="http://schemas.openxmlformats.org/drawingml/2006/diagram" xmlns:r="http://schemas.openxmlformats.org/officeDocument/2006/relationships" r:dm="rId52" r:lo="rId53" r:qs="rId54" r:cs="rId55"/>
               </a:graphicData>
             </a:graphic>
             <wp14:sizeRelH relativeFrom="margin">
@@ -21315,8 +21944,6 @@
         </w:rPr>
         <w:t>Dossier de réalisation</w:t>
       </w:r>
-      <w:bookmarkStart w:id="31" w:name="_GoBack"/>
-      <w:bookmarkEnd w:id="28"/>
       <w:bookmarkEnd w:id="29"/>
       <w:bookmarkEnd w:id="30"/>
       <w:bookmarkEnd w:id="31"/>
@@ -22024,8 +22651,8 @@
       </w:pPr>
     </w:p>
     <w:sectPr>
-      <w:headerReference w:type="default" r:id="rId52"/>
-      <w:footerReference w:type="default" r:id="rId53"/>
+      <w:headerReference w:type="default" r:id="rId57"/>
+      <w:footerReference w:type="default" r:id="rId58"/>
       <w:pgSz w:w="11906" w:h="16838" w:code="9"/>
       <w:pgMar w:top="1418" w:right="1418" w:bottom="1418" w:left="1418" w:header="720" w:footer="720" w:gutter="0"/>
       <w:cols w:space="720"/>
@@ -22112,7 +22739,7 @@
         <w:sz w:val="16"/>
         <w:szCs w:val="16"/>
       </w:rPr>
-      <w:t>45</w:t>
+      <w:t>48</w:t>
     </w:r>
     <w:r>
       <w:rPr>
@@ -22162,9 +22789,6 @@
     <w:p>
       <w:pPr>
         <w:pStyle w:val="Notedebasdepage"/>
-        <w:rPr>
-          <w:lang w:val="fr-FR"/>
-        </w:rPr>
       </w:pPr>
       <w:r>
         <w:rPr>
@@ -22180,36 +22804,12 @@
           <w:rPr>
             <w:rStyle w:val="Lienhypertexte"/>
           </w:rPr>
-          <w:t>https://www.turnkeylinux.org/lampstack</w:t>
-        </w:r>
-      </w:hyperlink>
-    </w:p>
-  </w:footnote>
-  <w:footnote w:id="2">
-    <w:p>
-      <w:pPr>
-        <w:pStyle w:val="Notedebasdepage"/>
-      </w:pPr>
-      <w:r>
-        <w:rPr>
-          <w:rStyle w:val="Appelnotedebasdep"/>
-        </w:rPr>
-        <w:footnoteRef/>
-      </w:r>
-      <w:r>
-        <w:t xml:space="preserve"> </w:t>
-      </w:r>
-      <w:hyperlink r:id="rId2" w:history="1">
-        <w:r>
-          <w:rPr>
-            <w:rStyle w:val="Lienhypertexte"/>
-          </w:rPr>
           <w:t>https://stackoverflow.com/questions/17/binary-data-in-mysql</w:t>
         </w:r>
       </w:hyperlink>
     </w:p>
   </w:footnote>
-  <w:footnote w:id="3">
+  <w:footnote w:id="2">
     <w:p>
       <w:pPr>
         <w:pStyle w:val="Notedebasdepage"/>
@@ -28227,6 +28827,13 @@
         </dgm:presLayoutVars>
       </dgm:prSet>
       <dgm:spPr/>
+      <dgm:t>
+        <a:bodyPr/>
+        <a:lstStyle/>
+        <a:p>
+          <a:endParaRPr lang="fr-FR"/>
+        </a:p>
+      </dgm:t>
     </dgm:pt>
     <dgm:pt modelId="{88F78658-FD08-40CF-BF29-F2A8F6F07405}" type="pres">
       <dgm:prSet presAssocID="{7AFEE3C5-5107-4976-926D-2FBFBCEEE314}" presName="parentText" presStyleLbl="node1" presStyleIdx="0" presStyleCnt="1">
@@ -28236,6 +28843,13 @@
         </dgm:presLayoutVars>
       </dgm:prSet>
       <dgm:spPr/>
+      <dgm:t>
+        <a:bodyPr/>
+        <a:lstStyle/>
+        <a:p>
+          <a:endParaRPr lang="fr-FR"/>
+        </a:p>
+      </dgm:t>
     </dgm:pt>
     <dgm:pt modelId="{B8ED8D66-CF60-4C4F-AEAB-EFE34BEF55DE}" type="pres">
       <dgm:prSet presAssocID="{7AFEE3C5-5107-4976-926D-2FBFBCEEE314}" presName="childText" presStyleLbl="revTx" presStyleIdx="0" presStyleCnt="1">
@@ -28244,6 +28858,13 @@
         </dgm:presLayoutVars>
       </dgm:prSet>
       <dgm:spPr/>
+      <dgm:t>
+        <a:bodyPr/>
+        <a:lstStyle/>
+        <a:p>
+          <a:endParaRPr lang="fr-FR"/>
+        </a:p>
+      </dgm:t>
     </dgm:pt>
   </dgm:ptLst>
   <dgm:cxnLst>
@@ -28337,7 +28958,7 @@
   <dgm:whole/>
   <dgm:extLst>
     <a:ext uri="http://schemas.microsoft.com/office/drawing/2008/diagram">
-      <dsp:dataModelExt xmlns:dsp="http://schemas.microsoft.com/office/drawing/2008/diagram" relId="rId51" minVer="http://schemas.openxmlformats.org/drawingml/2006/diagram"/>
+      <dsp:dataModelExt xmlns:dsp="http://schemas.microsoft.com/office/drawing/2008/diagram" relId="rId56" minVer="http://schemas.openxmlformats.org/drawingml/2006/diagram"/>
     </a:ext>
   </dgm:extLst>
 </dgm:dataModel>
@@ -30695,7 +31316,7 @@
 </file>
 
 <file path=customXml/itemProps1.xml><?xml version="1.0" encoding="utf-8"?>
-<ds:datastoreItem xmlns:ds="http://schemas.openxmlformats.org/officeDocument/2006/customXml" ds:itemID="{F1A51DA1-7664-4507-A4A9-6D0483573A82}">
+<ds:datastoreItem xmlns:ds="http://schemas.openxmlformats.org/officeDocument/2006/customXml" ds:itemID="{8D829B5C-149D-407C-82B7-2F364D40918D}">
   <ds:schemaRefs>
     <ds:schemaRef ds:uri="http://schemas.openxmlformats.org/officeDocument/2006/bibliography"/>
   </ds:schemaRefs>

</xml_diff>

<commit_message>
Creation de version et forum
Possible de creer une version et de visualiser le forum
</commit_message>
<xml_diff>
--- a/Documentation/EJS_Documentation.docx
+++ b/Documentation/EJS_Documentation.docx
@@ -9,8 +9,6 @@
         <w:suppressAutoHyphens/>
         <w:jc w:val="both"/>
       </w:pPr>
-      <w:bookmarkStart w:id="0" w:name="_GoBack"/>
-      <w:bookmarkEnd w:id="0"/>
     </w:p>
     <w:p>
       <w:pPr>
@@ -2775,7 +2773,7 @@
         <w:suppressAutoHyphens/>
         <w:jc w:val="both"/>
       </w:pPr>
-      <w:bookmarkStart w:id="1" w:name="_Toc514138227"/>
+      <w:bookmarkStart w:id="0" w:name="_Toc514138227"/>
       <w:r>
         <w:lastRenderedPageBreak/>
         <w:t>Analyse prél</w:t>
@@ -2786,7 +2784,7 @@
       <w:r>
         <w:t>minaire</w:t>
       </w:r>
-      <w:bookmarkEnd w:id="1"/>
+      <w:bookmarkEnd w:id="0"/>
     </w:p>
     <w:p>
       <w:pPr>
@@ -2799,7 +2797,7 @@
           <w:iCs/>
         </w:rPr>
       </w:pPr>
-      <w:bookmarkStart w:id="2" w:name="_Toc514138228"/>
+      <w:bookmarkStart w:id="1" w:name="_Toc514138228"/>
       <w:r>
         <w:rPr>
           <w:i/>
@@ -2807,7 +2805,7 @@
         </w:rPr>
         <w:t>Introduction</w:t>
       </w:r>
-      <w:bookmarkEnd w:id="2"/>
+      <w:bookmarkEnd w:id="1"/>
       <w:r>
         <w:rPr>
           <w:i/>
@@ -2898,7 +2896,7 @@
           <w:iCs/>
         </w:rPr>
       </w:pPr>
-      <w:bookmarkStart w:id="3" w:name="_Toc514138229"/>
+      <w:bookmarkStart w:id="2" w:name="_Toc514138229"/>
       <w:r>
         <w:rPr>
           <w:i/>
@@ -2906,7 +2904,7 @@
         </w:rPr>
         <w:t>Objectifs</w:t>
       </w:r>
-      <w:bookmarkEnd w:id="3"/>
+      <w:bookmarkEnd w:id="2"/>
     </w:p>
     <w:p>
       <w:pPr>
@@ -2967,8 +2965,17 @@
           <w:iCs/>
           <w:szCs w:val="14"/>
         </w:rPr>
-        <w:t>Connexion Utlisateurs</w:t>
+        <w:t xml:space="preserve">Connexion </w:t>
       </w:r>
+      <w:proofErr w:type="spellStart"/>
+      <w:r>
+        <w:rPr>
+          <w:iCs/>
+          <w:szCs w:val="14"/>
+        </w:rPr>
+        <w:t>Utlisateurs</w:t>
+      </w:r>
+      <w:proofErr w:type="spellEnd"/>
     </w:p>
     <w:p>
       <w:pPr>
@@ -3082,7 +3089,7 @@
         </w:rPr>
         <w:br w:type="page"/>
       </w:r>
-      <w:bookmarkStart w:id="4" w:name="_Toc514138230"/>
+      <w:bookmarkStart w:id="3" w:name="_Toc514138230"/>
       <w:r>
         <w:rPr>
           <w:i/>
@@ -3168,7 +3175,7 @@
         </w:rPr>
         <w:t xml:space="preserve"> initiale</w:t>
       </w:r>
-      <w:bookmarkEnd w:id="4"/>
+      <w:bookmarkEnd w:id="3"/>
     </w:p>
     <w:p>
       <w:pPr>
@@ -3257,7 +3264,7 @@
         <w:suppressAutoHyphens/>
         <w:jc w:val="both"/>
       </w:pPr>
-      <w:bookmarkStart w:id="5" w:name="_Toc514138231"/>
+      <w:bookmarkStart w:id="4" w:name="_Toc514138231"/>
       <w:r>
         <w:lastRenderedPageBreak/>
         <w:t>Analyse</w:t>
@@ -3265,7 +3272,7 @@
       <w:r>
         <w:t xml:space="preserve"> / Conception</w:t>
       </w:r>
-      <w:bookmarkEnd w:id="5"/>
+      <w:bookmarkEnd w:id="4"/>
     </w:p>
     <w:p>
       <w:pPr>
@@ -3278,7 +3285,7 @@
           <w:iCs/>
         </w:rPr>
       </w:pPr>
-      <w:bookmarkStart w:id="6" w:name="_Toc514138232"/>
+      <w:bookmarkStart w:id="5" w:name="_Toc514138232"/>
       <w:r>
         <w:rPr>
           <w:i/>
@@ -3286,7 +3293,7 @@
         </w:rPr>
         <w:t>Concept</w:t>
       </w:r>
-      <w:bookmarkEnd w:id="6"/>
+      <w:bookmarkEnd w:id="5"/>
     </w:p>
     <w:p>
       <w:pPr>
@@ -3314,14 +3321,14 @@
           <w:lang w:eastAsia="fr-FR"/>
         </w:rPr>
       </w:pPr>
-      <w:bookmarkStart w:id="7" w:name="_Toc514138233"/>
+      <w:bookmarkStart w:id="6" w:name="_Toc514138233"/>
       <w:r>
         <w:rPr>
           <w:lang w:eastAsia="fr-FR"/>
         </w:rPr>
         <w:t>Analyse concurentielle</w:t>
       </w:r>
-      <w:bookmarkEnd w:id="7"/>
+      <w:bookmarkEnd w:id="6"/>
     </w:p>
     <w:p>
       <w:pPr>
@@ -3404,7 +3411,7 @@
           <w:lang w:eastAsia="fr-FR"/>
         </w:rPr>
       </w:pPr>
-      <w:bookmarkStart w:id="8" w:name="_Toc514138234"/>
+      <w:bookmarkStart w:id="7" w:name="_Toc514138234"/>
       <w:r>
         <w:rPr>
           <w:noProof/>
@@ -3478,7 +3485,7 @@
         </w:rPr>
         <w:t>Sourceforge</w:t>
       </w:r>
-      <w:bookmarkEnd w:id="8"/>
+      <w:bookmarkEnd w:id="7"/>
     </w:p>
     <w:p>
       <w:pPr>
@@ -3538,7 +3545,7 @@
           <w:lang w:eastAsia="fr-FR"/>
         </w:rPr>
       </w:pPr>
-      <w:bookmarkStart w:id="9" w:name="_Toc514138235"/>
+      <w:bookmarkStart w:id="8" w:name="_Toc514138235"/>
       <w:r>
         <w:rPr>
           <w:noProof/>
@@ -3615,7 +3622,7 @@
         </w:rPr>
         <w:t>Fosshub</w:t>
       </w:r>
-      <w:bookmarkEnd w:id="9"/>
+      <w:bookmarkEnd w:id="8"/>
     </w:p>
     <w:p>
       <w:pPr>
@@ -3705,7 +3712,7 @@
           <w:lang w:eastAsia="fr-FR"/>
         </w:rPr>
       </w:pPr>
-      <w:bookmarkStart w:id="10" w:name="_Toc514138236"/>
+      <w:bookmarkStart w:id="9" w:name="_Toc514138236"/>
       <w:r>
         <w:rPr>
           <w:noProof/>
@@ -3773,7 +3780,7 @@
         </w:rPr>
         <w:t>Launchpad</w:t>
       </w:r>
-      <w:bookmarkEnd w:id="10"/>
+      <w:bookmarkEnd w:id="9"/>
     </w:p>
     <w:p>
       <w:pPr>
@@ -3849,14 +3856,14 @@
           <w:lang w:eastAsia="fr-FR"/>
         </w:rPr>
       </w:pPr>
-      <w:bookmarkStart w:id="11" w:name="_Toc514138237"/>
+      <w:bookmarkStart w:id="10" w:name="_Toc514138237"/>
       <w:r>
         <w:rPr>
           <w:lang w:eastAsia="fr-FR"/>
         </w:rPr>
         <w:t>En conclusion</w:t>
       </w:r>
-      <w:bookmarkEnd w:id="11"/>
+      <w:bookmarkEnd w:id="10"/>
     </w:p>
     <w:p>
       <w:pPr>
@@ -3905,8 +3912,8 @@
           <w:iCs/>
         </w:rPr>
       </w:pPr>
-      <w:bookmarkStart w:id="12" w:name="_Toc71691012"/>
-      <w:bookmarkStart w:id="13" w:name="_Toc514138238"/>
+      <w:bookmarkStart w:id="11" w:name="_Toc71691012"/>
+      <w:bookmarkStart w:id="12" w:name="_Toc514138238"/>
       <w:r>
         <w:rPr>
           <w:i/>
@@ -3914,8 +3921,8 @@
         </w:rPr>
         <w:t>Stratégie de test</w:t>
       </w:r>
+      <w:bookmarkEnd w:id="11"/>
       <w:bookmarkEnd w:id="12"/>
-      <w:bookmarkEnd w:id="13"/>
     </w:p>
     <w:p>
       <w:pPr>
@@ -3950,9 +3957,9 @@
           <w:iCs/>
         </w:rPr>
       </w:pPr>
-      <w:bookmarkStart w:id="14" w:name="_Toc25553310"/>
-      <w:bookmarkStart w:id="15" w:name="_Toc71691015"/>
-      <w:bookmarkStart w:id="16" w:name="_Toc514138239"/>
+      <w:bookmarkStart w:id="13" w:name="_Toc25553310"/>
+      <w:bookmarkStart w:id="14" w:name="_Toc71691015"/>
+      <w:bookmarkStart w:id="15" w:name="_Toc514138239"/>
       <w:r>
         <w:rPr>
           <w:rFonts w:cs="Arial"/>
@@ -3965,9 +3972,9 @@
         </w:rPr>
         <w:t>isques techniques</w:t>
       </w:r>
+      <w:bookmarkEnd w:id="13"/>
       <w:bookmarkEnd w:id="14"/>
       <w:bookmarkEnd w:id="15"/>
-      <w:bookmarkEnd w:id="16"/>
     </w:p>
     <w:p>
       <w:pPr>
@@ -4037,7 +4044,7 @@
           <w:iCs/>
         </w:rPr>
       </w:pPr>
-      <w:bookmarkStart w:id="17" w:name="_Toc514138240"/>
+      <w:bookmarkStart w:id="16" w:name="_Toc514138240"/>
       <w:r>
         <w:rPr>
           <w:i/>
@@ -4045,7 +4052,7 @@
         </w:rPr>
         <w:t>Planification</w:t>
       </w:r>
-      <w:bookmarkEnd w:id="17"/>
+      <w:bookmarkEnd w:id="16"/>
     </w:p>
     <w:p>
       <w:pPr>
@@ -4086,9 +4093,9 @@
           <w:iCs/>
         </w:rPr>
       </w:pPr>
-      <w:bookmarkStart w:id="18" w:name="_Toc25553314"/>
-      <w:bookmarkStart w:id="19" w:name="_Toc71691019"/>
-      <w:bookmarkStart w:id="20" w:name="_Toc514138241"/>
+      <w:bookmarkStart w:id="17" w:name="_Toc25553314"/>
+      <w:bookmarkStart w:id="18" w:name="_Toc71691019"/>
+      <w:bookmarkStart w:id="19" w:name="_Toc514138241"/>
       <w:r>
         <w:rPr>
           <w:i/>
@@ -4096,9 +4103,9 @@
         </w:rPr>
         <w:t>Dossier de conception</w:t>
       </w:r>
+      <w:bookmarkEnd w:id="17"/>
       <w:bookmarkEnd w:id="18"/>
       <w:bookmarkEnd w:id="19"/>
-      <w:bookmarkEnd w:id="20"/>
     </w:p>
     <w:p>
       <w:pPr>
@@ -4114,7 +4121,7 @@
         <w:suppressAutoHyphens/>
         <w:jc w:val="both"/>
       </w:pPr>
-      <w:bookmarkStart w:id="21" w:name="_Toc514138242"/>
+      <w:bookmarkStart w:id="20" w:name="_Toc514138242"/>
       <w:r>
         <w:rPr>
           <w:noProof/>
@@ -4185,7 +4192,7 @@
       <w:r>
         <w:t>Chois de l’OS</w:t>
       </w:r>
-      <w:bookmarkEnd w:id="21"/>
+      <w:bookmarkEnd w:id="20"/>
     </w:p>
     <w:p>
       <w:pPr>
@@ -4217,7 +4224,7 @@
         <w:suppressAutoHyphens/>
         <w:jc w:val="both"/>
       </w:pPr>
-      <w:bookmarkStart w:id="22" w:name="_Toc514138243"/>
+      <w:bookmarkStart w:id="21" w:name="_Toc514138243"/>
       <w:r>
         <w:rPr>
           <w:rFonts w:ascii="Arial" w:hAnsi="Arial"/>
@@ -4293,7 +4300,7 @@
       <w:r>
         <w:t>Choix des logiciels</w:t>
       </w:r>
-      <w:bookmarkEnd w:id="22"/>
+      <w:bookmarkEnd w:id="21"/>
     </w:p>
     <w:p>
       <w:pPr>
@@ -4351,7 +4358,15 @@
         <w:t>T</w:t>
       </w:r>
       <w:r>
-        <w:t>ML Snippets : pour obtenir une syntaxe de colorisation et des balises HTML 5</w:t>
+        <w:t xml:space="preserve">ML </w:t>
+      </w:r>
+      <w:proofErr w:type="spellStart"/>
+      <w:r>
+        <w:t>Snippets</w:t>
+      </w:r>
+      <w:proofErr w:type="spellEnd"/>
+      <w:r>
+        <w:t> : pour obtenir une syntaxe de colorisation et des balises HTML 5</w:t>
       </w:r>
     </w:p>
     <w:p>
@@ -4381,8 +4396,29 @@
         <w:jc w:val="both"/>
       </w:pPr>
       <w:r>
-        <w:t>PHP Debug : pour pouvoir déboguer du code PHP avec l’extension xDebug sous firefox</w:t>
+        <w:t xml:space="preserve">PHP </w:t>
       </w:r>
+      <w:proofErr w:type="spellStart"/>
+      <w:r>
+        <w:t>Debug</w:t>
+      </w:r>
+      <w:proofErr w:type="spellEnd"/>
+      <w:r>
+        <w:t xml:space="preserve"> : pour pouvoir déboguer du code PHP avec l’extension </w:t>
+      </w:r>
+      <w:proofErr w:type="spellStart"/>
+      <w:r>
+        <w:t>xDebug</w:t>
+      </w:r>
+      <w:proofErr w:type="spellEnd"/>
+      <w:r>
+        <w:t xml:space="preserve"> sous </w:t>
+      </w:r>
+      <w:proofErr w:type="spellStart"/>
+      <w:r>
+        <w:t>firefox</w:t>
+      </w:r>
+      <w:proofErr w:type="spellEnd"/>
     </w:p>
     <w:p>
       <w:pPr>
@@ -4396,7 +4432,15 @@
         <w:jc w:val="both"/>
       </w:pPr>
       <w:r>
-        <w:t>PHP Intelsense : Pour obtenir une syntaxe de colorisation des objet PHP</w:t>
+        <w:t xml:space="preserve">PHP </w:t>
+      </w:r>
+      <w:proofErr w:type="spellStart"/>
+      <w:r>
+        <w:t>Intelsense</w:t>
+      </w:r>
+      <w:proofErr w:type="spellEnd"/>
+      <w:r>
+        <w:t> : Pour obtenir une syntaxe de colorisation des objet PHP</w:t>
       </w:r>
     </w:p>
     <w:p>
@@ -4410,8 +4454,13 @@
         <w:suppressAutoHyphens/>
         <w:jc w:val="both"/>
       </w:pPr>
+      <w:proofErr w:type="spellStart"/>
       <w:r>
-        <w:t>Phpcs : Pour traquer les erreurs de syntaxes en PHP</w:t>
+        <w:t>Phpcs</w:t>
+      </w:r>
+      <w:proofErr w:type="spellEnd"/>
+      <w:r>
+        <w:t> : Pour traquer les erreurs de syntaxes en PHP</w:t>
       </w:r>
     </w:p>
     <w:p>
@@ -4421,7 +4470,44 @@
         <w:jc w:val="both"/>
       </w:pPr>
       <w:r>
-        <w:t>L’entièreté des maquettes ont été réalisé avec Photoshop.</w:t>
+        <w:t>Lors du développement j’ai dû changer d’application d’édition du a certaines circonstances qui m’empê</w:t>
+      </w:r>
+      <w:r>
+        <w:t xml:space="preserve">chait de débugger correctement. En effet lorsque je </w:t>
+      </w:r>
+      <w:proofErr w:type="spellStart"/>
+      <w:proofErr w:type="gramStart"/>
+      <w:r>
+        <w:t>met</w:t>
+      </w:r>
+      <w:proofErr w:type="spellEnd"/>
+      <w:proofErr w:type="gramEnd"/>
+      <w:r>
+        <w:t xml:space="preserve"> « en ligne » mon site il m’est impossible de débugger les pages qui sont sur le serveur avec Visual studio code parce que le </w:t>
+      </w:r>
+      <w:proofErr w:type="spellStart"/>
+      <w:r>
+        <w:t>remote</w:t>
+      </w:r>
+      <w:proofErr w:type="spellEnd"/>
+      <w:r>
+        <w:t xml:space="preserve"> </w:t>
+      </w:r>
+      <w:proofErr w:type="spellStart"/>
+      <w:r>
+        <w:t>debug</w:t>
+      </w:r>
+      <w:proofErr w:type="spellEnd"/>
+      <w:r>
+        <w:t xml:space="preserve"> avec </w:t>
+      </w:r>
+      <w:proofErr w:type="spellStart"/>
+      <w:r>
+        <w:t>xDebug</w:t>
+      </w:r>
+      <w:proofErr w:type="spellEnd"/>
+      <w:r>
+        <w:t xml:space="preserve"> n’est pas supporté.</w:t>
       </w:r>
     </w:p>
     <w:p>
@@ -4431,17 +4517,15 @@
         <w:jc w:val="both"/>
       </w:pPr>
       <w:r>
-        <w:t xml:space="preserve">Lors du développement j’ai dû changer d’application d’édition du a certaines circonstances qui m’empêchait de débugger correctement. </w:t>
+        <w:t xml:space="preserve">Par contre avec PHP </w:t>
       </w:r>
-    </w:p>
-    <w:p>
-      <w:pPr>
-        <w:keepNext/>
-        <w:suppressAutoHyphens/>
-        <w:jc w:val="both"/>
-      </w:pPr>
+      <w:proofErr w:type="spellStart"/>
       <w:r>
-        <w:t>J’utilise donc phpStorm comme IDE final qui permettra de continuer la suite du projet</w:t>
+        <w:t>storm</w:t>
+      </w:r>
+      <w:proofErr w:type="spellEnd"/>
+      <w:r>
+        <w:t xml:space="preserve"> cette fonction est possible et me permet d’upload facilement mon site sur le serveur ainsi que de debugger directement</w:t>
       </w:r>
     </w:p>
     <w:p>
@@ -4458,7 +4542,15 @@
         <w:jc w:val="both"/>
       </w:pPr>
       <w:r>
-        <w:t>Un fichier JAR qui contient la configuration de PHP storm pour le fonctionnement de mon projet est mis en annexe. Je fournis aussi une série d’image pour visualiser les paramètres que j’ai configuré.</w:t>
+        <w:t xml:space="preserve">Un fichier JAR qui contient la configuration de PHP </w:t>
+      </w:r>
+      <w:proofErr w:type="spellStart"/>
+      <w:r>
+        <w:t>storm</w:t>
+      </w:r>
+      <w:proofErr w:type="spellEnd"/>
+      <w:r>
+        <w:t xml:space="preserve"> pour le fonctionnement de mon projet est mis en annexe. Je fournis aussi une série d’image pour visualiser les paramètres que j’ai configuré.</w:t>
       </w:r>
     </w:p>
     <w:p>
@@ -4781,21 +4873,37 @@
         <w:jc w:val="both"/>
       </w:pPr>
       <w:r>
-        <w:t>Cette machine virtuelle qui tourne sous linux est configurée de façon à ce que l’on puisse utiliser LAMP. Ainsi que d’autres modules nécessaire.</w:t>
-      </w:r>
-    </w:p>
-    <w:p>
-      <w:pPr>
-        <w:jc w:val="both"/>
-      </w:pPr>
-      <w:r>
-        <w:t>J’ai dû installer un module supplémentaire pour pouvoir utiliser la librairie SSH</w:t>
+        <w:t>Cette machine virtuelle qui tourne sous linux est c</w:t>
       </w:r>
       <w:r>
-        <w:t>2. (apt</w:t>
+        <w:t xml:space="preserve">onfigurée avec LAMP, </w:t>
       </w:r>
       <w:r>
-        <w:t>-get install libssh2-php )</w:t>
+        <w:t>’ai dû installer un module supplémentaire pour pouvoir utiliser la librairie SSH</w:t>
+      </w:r>
+      <w:r>
+        <w:t>2. (</w:t>
+      </w:r>
+      <w:proofErr w:type="spellStart"/>
+      <w:proofErr w:type="gramStart"/>
+      <w:r>
+        <w:t>apt</w:t>
+      </w:r>
+      <w:proofErr w:type="gramEnd"/>
+      <w:r>
+        <w:t>-get</w:t>
+      </w:r>
+      <w:proofErr w:type="spellEnd"/>
+      <w:r>
+        <w:t xml:space="preserve"> </w:t>
+      </w:r>
+      <w:proofErr w:type="spellStart"/>
+      <w:r>
+        <w:t>install</w:t>
+      </w:r>
+      <w:proofErr w:type="spellEnd"/>
+      <w:r>
+        <w:t xml:space="preserve"> libssh2-php )</w:t>
       </w:r>
     </w:p>
     <w:tbl>
@@ -4855,9 +4963,11 @@
             <w:pPr>
               <w:jc w:val="both"/>
             </w:pPr>
+            <w:proofErr w:type="spellStart"/>
             <w:r>
               <w:t>root</w:t>
             </w:r>
+            <w:proofErr w:type="spellEnd"/>
           </w:p>
         </w:tc>
       </w:tr>
@@ -4924,11 +5034,11 @@
         <w:suppressAutoHyphens/>
         <w:jc w:val="both"/>
       </w:pPr>
-      <w:bookmarkStart w:id="23" w:name="_Toc514138244"/>
+      <w:bookmarkStart w:id="22" w:name="_Toc514138244"/>
       <w:r>
         <w:t>Scenarios</w:t>
       </w:r>
-      <w:bookmarkEnd w:id="23"/>
+      <w:bookmarkEnd w:id="22"/>
     </w:p>
     <w:p>
       <w:pPr>
@@ -6117,7 +6227,23 @@
                 <w:rFonts w:cs="Arial"/>
                 <w:szCs w:val="36"/>
               </w:rPr>
-              <w:t>Une liste des archives se met a jour</w:t>
+              <w:t xml:space="preserve">Une liste des archives se met </w:t>
+            </w:r>
+            <w:proofErr w:type="spellStart"/>
+            <w:r>
+              <w:rPr>
+                <w:rFonts w:cs="Arial"/>
+                <w:szCs w:val="36"/>
+              </w:rPr>
+              <w:t>a</w:t>
+            </w:r>
+            <w:proofErr w:type="spellEnd"/>
+            <w:r>
+              <w:rPr>
+                <w:rFonts w:cs="Arial"/>
+                <w:szCs w:val="36"/>
+              </w:rPr>
+              <w:t xml:space="preserve"> jour</w:t>
             </w:r>
           </w:p>
         </w:tc>
@@ -7360,7 +7486,23 @@
                 <w:rFonts w:cs="Arial"/>
                 <w:szCs w:val="36"/>
               </w:rPr>
-              <w:t>Une liste de sujet se met a jour</w:t>
+              <w:t xml:space="preserve">Une liste de sujet se met </w:t>
+            </w:r>
+            <w:proofErr w:type="spellStart"/>
+            <w:r>
+              <w:rPr>
+                <w:rFonts w:cs="Arial"/>
+                <w:szCs w:val="36"/>
+              </w:rPr>
+              <w:t>a</w:t>
+            </w:r>
+            <w:proofErr w:type="spellEnd"/>
+            <w:r>
+              <w:rPr>
+                <w:rFonts w:cs="Arial"/>
+                <w:szCs w:val="36"/>
+              </w:rPr>
+              <w:t xml:space="preserve"> jour</w:t>
             </w:r>
           </w:p>
         </w:tc>
@@ -9924,7 +10066,23 @@
                 <w:rFonts w:cs="Arial"/>
                 <w:szCs w:val="36"/>
               </w:rPr>
-              <w:t>L’historique des messages se met a jour</w:t>
+              <w:t xml:space="preserve">L’historique des messages se met </w:t>
+            </w:r>
+            <w:proofErr w:type="spellStart"/>
+            <w:r>
+              <w:rPr>
+                <w:rFonts w:cs="Arial"/>
+                <w:szCs w:val="36"/>
+              </w:rPr>
+              <w:t>a</w:t>
+            </w:r>
+            <w:proofErr w:type="spellEnd"/>
+            <w:r>
+              <w:rPr>
+                <w:rFonts w:cs="Arial"/>
+                <w:szCs w:val="36"/>
+              </w:rPr>
+              <w:t xml:space="preserve"> jour</w:t>
             </w:r>
           </w:p>
         </w:tc>
@@ -11184,7 +11342,23 @@
                 <w:rFonts w:cs="Arial"/>
                 <w:szCs w:val="36"/>
               </w:rPr>
-              <w:t>La page de projet s’affiche avec les controles du propriétaire</w:t>
+              <w:t xml:space="preserve">La page de projet s’affiche avec les </w:t>
+            </w:r>
+            <w:proofErr w:type="spellStart"/>
+            <w:r>
+              <w:rPr>
+                <w:rFonts w:cs="Arial"/>
+                <w:szCs w:val="36"/>
+              </w:rPr>
+              <w:t>controles</w:t>
+            </w:r>
+            <w:proofErr w:type="spellEnd"/>
+            <w:r>
+              <w:rPr>
+                <w:rFonts w:cs="Arial"/>
+                <w:szCs w:val="36"/>
+              </w:rPr>
+              <w:t xml:space="preserve"> du propriétaire</w:t>
             </w:r>
           </w:p>
         </w:tc>
@@ -11485,7 +11659,23 @@
                 <w:rFonts w:cs="Arial"/>
                 <w:szCs w:val="36"/>
               </w:rPr>
-              <w:t>Mettre a jour la description</w:t>
+              <w:t xml:space="preserve">Mettre </w:t>
+            </w:r>
+            <w:proofErr w:type="spellStart"/>
+            <w:r>
+              <w:rPr>
+                <w:rFonts w:cs="Arial"/>
+                <w:szCs w:val="36"/>
+              </w:rPr>
+              <w:t>a</w:t>
+            </w:r>
+            <w:proofErr w:type="spellEnd"/>
+            <w:r>
+              <w:rPr>
+                <w:rFonts w:cs="Arial"/>
+                <w:szCs w:val="36"/>
+              </w:rPr>
+              <w:t xml:space="preserve"> jour la description</w:t>
             </w:r>
           </w:p>
         </w:tc>
@@ -14939,7 +15129,23 @@
                 <w:rFonts w:cs="Arial"/>
                 <w:szCs w:val="36"/>
               </w:rPr>
-              <w:t>Je choisi les fichier a charger</w:t>
+              <w:t xml:space="preserve">Je choisi les fichier </w:t>
+            </w:r>
+            <w:proofErr w:type="spellStart"/>
+            <w:r>
+              <w:rPr>
+                <w:rFonts w:cs="Arial"/>
+                <w:szCs w:val="36"/>
+              </w:rPr>
+              <w:t>a</w:t>
+            </w:r>
+            <w:proofErr w:type="spellEnd"/>
+            <w:r>
+              <w:rPr>
+                <w:rFonts w:cs="Arial"/>
+                <w:szCs w:val="36"/>
+              </w:rPr>
+              <w:t xml:space="preserve"> charger</w:t>
             </w:r>
           </w:p>
         </w:tc>
@@ -16741,8 +16947,17 @@
                 <w:rFonts w:cs="Arial"/>
                 <w:szCs w:val="36"/>
               </w:rPr>
-              <w:t>Afficher les devlogs</w:t>
-            </w:r>
+              <w:t xml:space="preserve">Afficher les </w:t>
+            </w:r>
+            <w:proofErr w:type="spellStart"/>
+            <w:r>
+              <w:rPr>
+                <w:rFonts w:cs="Arial"/>
+                <w:szCs w:val="36"/>
+              </w:rPr>
+              <w:t>devlogs</w:t>
+            </w:r>
+            <w:proofErr w:type="spellEnd"/>
           </w:p>
         </w:tc>
       </w:tr>
@@ -17075,8 +17290,17 @@
                 <w:rFonts w:cs="Arial"/>
                 <w:szCs w:val="36"/>
               </w:rPr>
-              <w:t>Je clique sur devlog</w:t>
-            </w:r>
+              <w:t xml:space="preserve">Je clique sur </w:t>
+            </w:r>
+            <w:proofErr w:type="spellStart"/>
+            <w:r>
+              <w:rPr>
+                <w:rFonts w:cs="Arial"/>
+                <w:szCs w:val="36"/>
+              </w:rPr>
+              <w:t>devlog</w:t>
+            </w:r>
+            <w:proofErr w:type="spellEnd"/>
           </w:p>
         </w:tc>
         <w:tc>
@@ -17374,8 +17598,17 @@
                 <w:rFonts w:cs="Arial"/>
                 <w:szCs w:val="36"/>
               </w:rPr>
-              <w:t>Afficher les devlogs</w:t>
-            </w:r>
+              <w:t xml:space="preserve">Afficher les </w:t>
+            </w:r>
+            <w:proofErr w:type="spellStart"/>
+            <w:r>
+              <w:rPr>
+                <w:rFonts w:cs="Arial"/>
+                <w:szCs w:val="36"/>
+              </w:rPr>
+              <w:t>devlogs</w:t>
+            </w:r>
+            <w:proofErr w:type="spellEnd"/>
           </w:p>
         </w:tc>
       </w:tr>
@@ -17448,8 +17681,17 @@
                 <w:rFonts w:cs="Arial"/>
                 <w:szCs w:val="36"/>
               </w:rPr>
-              <w:t>Ajouter le devlog</w:t>
-            </w:r>
+              <w:t xml:space="preserve">Ajouter le </w:t>
+            </w:r>
+            <w:proofErr w:type="spellStart"/>
+            <w:r>
+              <w:rPr>
+                <w:rFonts w:cs="Arial"/>
+                <w:szCs w:val="36"/>
+              </w:rPr>
+              <w:t>devlog</w:t>
+            </w:r>
+            <w:proofErr w:type="spellEnd"/>
           </w:p>
         </w:tc>
       </w:tr>
@@ -17659,8 +17901,17 @@
                 <w:rFonts w:cs="Arial"/>
                 <w:szCs w:val="36"/>
               </w:rPr>
-              <w:t>Je clique sur ajouter un devlog</w:t>
-            </w:r>
+              <w:t xml:space="preserve">Je clique sur ajouter un </w:t>
+            </w:r>
+            <w:proofErr w:type="spellStart"/>
+            <w:r>
+              <w:rPr>
+                <w:rFonts w:cs="Arial"/>
+                <w:szCs w:val="36"/>
+              </w:rPr>
+              <w:t>devlog</w:t>
+            </w:r>
+            <w:proofErr w:type="spellEnd"/>
           </w:p>
         </w:tc>
         <w:tc>
@@ -17871,7 +18122,23 @@
                 <w:rFonts w:cs="Arial"/>
                 <w:szCs w:val="36"/>
               </w:rPr>
-              <w:t>Le devlog s’ajoute à l’historique de la version</w:t>
+              <w:t xml:space="preserve">Le </w:t>
+            </w:r>
+            <w:proofErr w:type="spellStart"/>
+            <w:r>
+              <w:rPr>
+                <w:rFonts w:cs="Arial"/>
+                <w:szCs w:val="36"/>
+              </w:rPr>
+              <w:t>devlog</w:t>
+            </w:r>
+            <w:proofErr w:type="spellEnd"/>
+            <w:r>
+              <w:rPr>
+                <w:rFonts w:cs="Arial"/>
+                <w:szCs w:val="36"/>
+              </w:rPr>
+              <w:t xml:space="preserve"> s’ajoute à l’historique de la version</w:t>
             </w:r>
           </w:p>
         </w:tc>
@@ -19105,12 +19372,12 @@
         <w:suppressAutoHyphens/>
         <w:jc w:val="both"/>
       </w:pPr>
-      <w:bookmarkStart w:id="24" w:name="_Toc514138245"/>
+      <w:bookmarkStart w:id="23" w:name="_Toc514138245"/>
       <w:r>
         <w:lastRenderedPageBreak/>
         <w:t>Maquettes</w:t>
       </w:r>
-      <w:bookmarkEnd w:id="24"/>
+      <w:bookmarkEnd w:id="23"/>
     </w:p>
     <w:p>
       <w:pPr>
@@ -20804,7 +21071,7 @@
         <w:suppressAutoHyphens/>
         <w:jc w:val="both"/>
       </w:pPr>
-      <w:bookmarkStart w:id="25" w:name="_Toc514138246"/>
+      <w:bookmarkStart w:id="24" w:name="_Toc514138246"/>
       <w:r>
         <w:rPr>
           <w:noProof/>
@@ -20936,7 +21203,7 @@
       <w:r>
         <w:t>Base de données</w:t>
       </w:r>
-      <w:bookmarkEnd w:id="25"/>
+      <w:bookmarkEnd w:id="24"/>
     </w:p>
     <w:p>
       <w:pPr>
@@ -21101,7 +21368,25 @@
           <w:caps w:val="0"/>
           <w:spacing w:val="0"/>
         </w:rPr>
-        <w:t xml:space="preserve">User – password </w:t>
+        <w:t xml:space="preserve">User – </w:t>
+      </w:r>
+      <w:proofErr w:type="spellStart"/>
+      <w:r>
+        <w:rPr>
+          <w:rStyle w:val="Titre4Car"/>
+          <w:caps w:val="0"/>
+          <w:spacing w:val="0"/>
+        </w:rPr>
+        <w:t>password</w:t>
+      </w:r>
+      <w:proofErr w:type="spellEnd"/>
+      <w:r>
+        <w:rPr>
+          <w:rStyle w:val="Titre4Car"/>
+          <w:caps w:val="0"/>
+          <w:spacing w:val="0"/>
+        </w:rPr>
+        <w:t xml:space="preserve"> </w:t>
       </w:r>
       <w:r>
         <w:rPr>
@@ -21125,7 +21410,15 @@
         <w:jc w:val="both"/>
       </w:pPr>
       <w:r>
-        <w:t>Le mot de passe d’un utilisateur sera crypté, pour effectuer cela je devrais appeler dans le code PHP une fonction de cryptage/décryptage de mot de passe car il n’existe pas de champs de type mot de passe dans MySql.</w:t>
+        <w:t xml:space="preserve">Le mot de passe d’un utilisateur sera crypté, pour effectuer cela je devrais appeler dans le code PHP une fonction de cryptage/décryptage de mot de passe car il n’existe pas de champs de type mot de passe dans </w:t>
+      </w:r>
+      <w:proofErr w:type="spellStart"/>
+      <w:r>
+        <w:t>MySql</w:t>
+      </w:r>
+      <w:proofErr w:type="spellEnd"/>
+      <w:r>
+        <w:t>.</w:t>
       </w:r>
     </w:p>
     <w:p>
@@ -21143,11 +21436,19 @@
           <w:color w:val="auto"/>
         </w:rPr>
       </w:pPr>
+      <w:proofErr w:type="spellStart"/>
       <w:r>
         <w:rPr>
           <w:rStyle w:val="Emphaseple"/>
         </w:rPr>
-        <w:t xml:space="preserve">Password_hash : </w:t>
+        <w:t>Password_hash</w:t>
+      </w:r>
+      <w:proofErr w:type="spellEnd"/>
+      <w:r>
+        <w:rPr>
+          <w:rStyle w:val="Emphaseple"/>
+        </w:rPr>
+        <w:t xml:space="preserve"> : </w:t>
       </w:r>
       <w:r>
         <w:t>sera utiliser pour crypter le mot de passe</w:t>
@@ -21168,11 +21469,19 @@
           <w:color w:val="auto"/>
         </w:rPr>
       </w:pPr>
+      <w:proofErr w:type="spellStart"/>
       <w:r>
         <w:rPr>
           <w:rStyle w:val="Emphaseple"/>
         </w:rPr>
-        <w:t xml:space="preserve">Password_verify : </w:t>
+        <w:t>Password_verify</w:t>
+      </w:r>
+      <w:proofErr w:type="spellEnd"/>
+      <w:r>
+        <w:rPr>
+          <w:rStyle w:val="Emphaseple"/>
+        </w:rPr>
+        <w:t xml:space="preserve"> : </w:t>
       </w:r>
       <w:r>
         <w:t>sera utiliser pour vérifier le message</w:t>
@@ -21200,7 +21509,23 @@
         <w:t>L</w:t>
       </w:r>
       <w:r>
-        <w:t>a taille d’une description d’un projet peut varier d’un utilisateur a l’autre, il se pourrai que la description fasse à peine quelques ligne et peut aller jusqu’à plusieurs lignes dans le second cas la taille maximale autorisée pour les varchar qui est de 255</w:t>
+        <w:t xml:space="preserve">a taille d’une description d’un projet peut varier d’un utilisateur </w:t>
+      </w:r>
+      <w:proofErr w:type="spellStart"/>
+      <w:r>
+        <w:t>a</w:t>
+      </w:r>
+      <w:proofErr w:type="spellEnd"/>
+      <w:r>
+        <w:t xml:space="preserve"> l’autre, il se pourrai que la description fasse à peine quelques ligne et peut aller jusqu’à plusieurs lignes dans le second cas la taille maximale autorisée pour les </w:t>
+      </w:r>
+      <w:proofErr w:type="spellStart"/>
+      <w:r>
+        <w:t>varchar</w:t>
+      </w:r>
+      <w:proofErr w:type="spellEnd"/>
+      <w:r>
+        <w:t xml:space="preserve"> qui est de 255</w:t>
       </w:r>
       <w:r>
         <w:t xml:space="preserve"> </w:t>
@@ -21282,7 +21607,27 @@
           <w:iCs w:val="0"/>
           <w:color w:val="C49A00" w:themeColor="accent1" w:themeShade="BF"/>
         </w:rPr>
-        <w:t xml:space="preserve">Project – root : </w:t>
+        <w:t xml:space="preserve">Project – </w:t>
+      </w:r>
+      <w:proofErr w:type="spellStart"/>
+      <w:r>
+        <w:rPr>
+          <w:rStyle w:val="Emphaseple"/>
+          <w:i w:val="0"/>
+          <w:iCs w:val="0"/>
+          <w:color w:val="C49A00" w:themeColor="accent1" w:themeShade="BF"/>
+        </w:rPr>
+        <w:t>root</w:t>
+      </w:r>
+      <w:proofErr w:type="spellEnd"/>
+      <w:r>
+        <w:rPr>
+          <w:rStyle w:val="Emphaseple"/>
+          <w:i w:val="0"/>
+          <w:iCs w:val="0"/>
+          <w:color w:val="C49A00" w:themeColor="accent1" w:themeShade="BF"/>
+        </w:rPr>
+        <w:t xml:space="preserve"> : </w:t>
       </w:r>
     </w:p>
     <w:p>
@@ -21387,7 +21732,15 @@
         <w:t>Devlog</w:t>
       </w:r>
       <w:r>
-        <w:t xml:space="preserve"> d’une version est édité lorsqu’une nouvelle version est mis à jour sur le site, il contiendra toute la liste des modifications réalisé par le développeur, selon les modification cette section peut prendre plusieurs lignes donc un champ blop semble le plus efficace.</w:t>
+        <w:t xml:space="preserve"> d’une version est édité lorsqu’une nouvelle version est mis à jour sur le site, il contiendra toute la liste des modifications réalisé par le développeur, selon les modification cette section peut prendre plusieurs lignes donc un champ </w:t>
+      </w:r>
+      <w:proofErr w:type="spellStart"/>
+      <w:r>
+        <w:t>blop</w:t>
+      </w:r>
+      <w:proofErr w:type="spellEnd"/>
+      <w:r>
+        <w:t xml:space="preserve"> semble le plus efficace.</w:t>
       </w:r>
     </w:p>
     <w:p>
@@ -21407,11 +21760,11 @@
         <w:pStyle w:val="Titre3"/>
         <w:jc w:val="both"/>
       </w:pPr>
-      <w:bookmarkStart w:id="26" w:name="_Toc514138247"/>
+      <w:bookmarkStart w:id="25" w:name="_Toc514138247"/>
       <w:r>
         <w:t>Diagrammes de classe</w:t>
       </w:r>
-      <w:bookmarkEnd w:id="26"/>
+      <w:bookmarkEnd w:id="25"/>
     </w:p>
     <w:p>
       <w:pPr>
@@ -21756,7 +22109,27 @@
         <w:jc w:val="both"/>
       </w:pPr>
       <w:r>
-        <w:t>Pour l’upload et le download de fichier je décide d’utiliser la librairie intégrée à PHP, grâce à sa documentation et a d’autre site comme W3 Schools j’ai réussi a rapidement prendre en main l’utilisation de cette librairie</w:t>
+        <w:t xml:space="preserve">Pour l’upload et le download de fichier je décide d’utiliser la librairie intégrée à PHP, grâce à sa documentation </w:t>
+      </w:r>
+      <w:r>
+        <w:t xml:space="preserve">de PHP </w:t>
+      </w:r>
+      <w:r>
+        <w:t xml:space="preserve">et a d’autre site comme W3 </w:t>
+      </w:r>
+      <w:proofErr w:type="spellStart"/>
+      <w:r>
+        <w:t>Schools</w:t>
+      </w:r>
+      <w:proofErr w:type="spellEnd"/>
+      <w:r>
+        <w:t xml:space="preserve"> j’ai réussi </w:t>
+      </w:r>
+      <w:r>
+        <w:t>à</w:t>
+      </w:r>
+      <w:r>
+        <w:t xml:space="preserve"> rapidement prendre en main l’utilisation de cette librairie</w:t>
       </w:r>
       <w:r>
         <w:t>.</w:t>
@@ -21764,10 +22137,19 @@
     </w:p>
     <w:p>
       <w:pPr>
+        <w:jc w:val="both"/>
+      </w:pPr>
+      <w:r>
+        <w:t>En fin de compte pour des questions de sécurité j’utilise la librairie libssh2 installée sur la machine linux pour se connecter en SFTP sur le serveur.</w:t>
+      </w:r>
+    </w:p>
+    <w:p>
+      <w:pPr>
         <w:pStyle w:val="Titre4"/>
         <w:jc w:val="both"/>
       </w:pPr>
       <w:r>
+        <w:lastRenderedPageBreak/>
         <w:t>Configuration FTP</w:t>
       </w:r>
     </w:p>
@@ -21781,8 +22163,10 @@
         </w:rPr>
       </w:pPr>
       <w:r>
-        <w:lastRenderedPageBreak/>
-        <w:t xml:space="preserve">Sur ma machine virtuelle téléchargée depuis </w:t>
+        <w:t>L</w:t>
+      </w:r>
+      <w:r>
+        <w:t xml:space="preserve">a machine virtuelle téléchargée depuis </w:t>
       </w:r>
       <w:hyperlink r:id="rId51" w:history="1">
         <w:r>
@@ -21804,7 +22188,61 @@
           <w:color w:val="000000" w:themeColor="text1"/>
           <w:u w:val="none"/>
         </w:rPr>
-        <w:t xml:space="preserve">un serveur FTP est déjà </w:t>
+        <w:t>est configurée de telle sorte que l’on puisse utiliser aussi le FTP/SFTP « Out of the box » par contre je décide de créer un utilisateur unique pour le FTP qui lui pourra écrire dans les dossiers des utilisateurs, les versions upload par ce dernier.</w:t>
+      </w:r>
+    </w:p>
+    <w:p>
+      <w:pPr>
+        <w:jc w:val="both"/>
+        <w:rPr>
+          <w:rStyle w:val="Lienhypertexte"/>
+          <w:color w:val="000000" w:themeColor="text1"/>
+          <w:u w:val="none"/>
+        </w:rPr>
+      </w:pPr>
+      <w:r>
+        <w:rPr>
+          <w:rStyle w:val="Lienhypertexte"/>
+          <w:color w:val="000000" w:themeColor="text1"/>
+          <w:u w:val="none"/>
+        </w:rPr>
+        <w:t xml:space="preserve">Malgré la simplicité de ces problèmes j’ai malheureusement perdu beaucoup de temps à vouloir régler ce souci d’upload car je partais du principe vouloir créer un utilisateur linux pour chaque utilisateur enregistré. J’en suis arrivé au point où je pouvais créer un Utilisateur avec la commande </w:t>
+      </w:r>
+      <w:proofErr w:type="spellStart"/>
+      <w:r>
+        <w:rPr>
+          <w:rStyle w:val="Lienhypertexte"/>
+          <w:color w:val="000000" w:themeColor="text1"/>
+          <w:u w:val="none"/>
+        </w:rPr>
+        <w:t>exec</w:t>
+      </w:r>
+      <w:proofErr w:type="spellEnd"/>
+      <w:r>
+        <w:rPr>
+          <w:rStyle w:val="Lienhypertexte"/>
+          <w:color w:val="000000" w:themeColor="text1"/>
+          <w:u w:val="none"/>
+        </w:rPr>
+        <w:t xml:space="preserve"> de PHP mais entrer un mot de passe nécessite une interaction avec le Shell du serveur. Ce qui est pas évident dans mon cas car je n’ai actuellement pas trop d’expérience dans les interactions avec les commandes linux effectué sur PHP ;</w:t>
+      </w:r>
+    </w:p>
+    <w:p>
+      <w:pPr>
+        <w:jc w:val="both"/>
+        <w:rPr>
+          <w:rStyle w:val="Lienhypertexte"/>
+          <w:color w:val="000000" w:themeColor="text1"/>
+          <w:u w:val="none"/>
+        </w:rPr>
+      </w:pPr>
+      <w:r>
+        <w:rPr>
+          <w:rStyle w:val="Lienhypertexte"/>
+          <w:color w:val="000000" w:themeColor="text1"/>
+          <w:u w:val="none"/>
+        </w:rPr>
+        <w:t>En fin de compte je décide donc de garder un seul et unique utilisateur FTP qui pourra écrire dans les fichiers PHP</w:t>
       </w:r>
       <w:r>
         <w:rPr>
@@ -21812,8 +22250,20 @@
           <w:color w:val="000000" w:themeColor="text1"/>
           <w:u w:val="none"/>
         </w:rPr>
-        <w:t>configuré</w:t>
+        <w:t>.</w:t>
       </w:r>
+      <w:bookmarkStart w:id="26" w:name="_GoBack"/>
+      <w:bookmarkEnd w:id="26"/>
+    </w:p>
+    <w:p>
+      <w:pPr>
+        <w:jc w:val="both"/>
+        <w:rPr>
+          <w:rStyle w:val="Lienhypertexte"/>
+          <w:color w:val="000000" w:themeColor="text1"/>
+          <w:u w:val="none"/>
+        </w:rPr>
+      </w:pPr>
     </w:p>
     <w:p>
       <w:pPr>
@@ -21830,7 +22280,15 @@
           <w:color w:val="000000" w:themeColor="text1"/>
           <w:u w:val="none"/>
         </w:rPr>
-        <w:t>Identifiant : root</w:t>
+        <w:t xml:space="preserve">Identifiant : </w:t>
+      </w:r>
+      <w:r>
+        <w:rPr>
+          <w:rStyle w:val="Lienhypertexte"/>
+          <w:color w:val="000000" w:themeColor="text1"/>
+          <w:u w:val="none"/>
+        </w:rPr>
+        <w:t>FTP</w:t>
       </w:r>
     </w:p>
     <w:p>
@@ -22739,7 +23197,7 @@
         <w:sz w:val="16"/>
         <w:szCs w:val="16"/>
       </w:rPr>
-      <w:t>48</w:t>
+      <w:t>47</w:t>
     </w:r>
     <w:r>
       <w:rPr>
@@ -22755,7 +23213,23 @@
         <w:szCs w:val="16"/>
       </w:rPr>
       <w:tab/>
-      <w:t>Dernière modif : 02.12.2010</w:t>
+      <w:t xml:space="preserve">Dernière </w:t>
+    </w:r>
+    <w:proofErr w:type="spellStart"/>
+    <w:r>
+      <w:rPr>
+        <w:sz w:val="16"/>
+        <w:szCs w:val="16"/>
+      </w:rPr>
+      <w:t>modif</w:t>
+    </w:r>
+    <w:proofErr w:type="spellEnd"/>
+    <w:r>
+      <w:rPr>
+        <w:sz w:val="16"/>
+        <w:szCs w:val="16"/>
+      </w:rPr>
+      <w:t> : 02.12.2010</w:t>
     </w:r>
     <w:r>
       <w:rPr>
@@ -31316,7 +31790,7 @@
 </file>
 
 <file path=customXml/itemProps1.xml><?xml version="1.0" encoding="utf-8"?>
-<ds:datastoreItem xmlns:ds="http://schemas.openxmlformats.org/officeDocument/2006/customXml" ds:itemID="{8D829B5C-149D-407C-82B7-2F364D40918D}">
+<ds:datastoreItem xmlns:ds="http://schemas.openxmlformats.org/officeDocument/2006/customXml" ds:itemID="{51E7CD50-9C05-4BFC-98FE-D03163F00E04}">
   <ds:schemaRefs>
     <ds:schemaRef ds:uri="http://schemas.openxmlformats.org/officeDocument/2006/bibliography"/>
   </ds:schemaRefs>

</xml_diff>

<commit_message>
mise a jour de mot de passe, documentation, commentaire
</commit_message>
<xml_diff>
--- a/Documentation/EJS_Documentation.docx
+++ b/Documentation/EJS_Documentation.docx
@@ -2021,7 +2021,7 @@
             <w:noProof/>
             <w:webHidden/>
           </w:rPr>
-          <w:t>46</w:t>
+          <w:t>49</w:t>
         </w:r>
         <w:r>
           <w:rPr>
@@ -2094,7 +2094,7 @@
             <w:noProof/>
             <w:webHidden/>
           </w:rPr>
-          <w:t>47</w:t>
+          <w:t>49</w:t>
         </w:r>
         <w:r>
           <w:rPr>
@@ -2167,7 +2167,7 @@
             <w:noProof/>
             <w:webHidden/>
           </w:rPr>
-          <w:t>47</w:t>
+          <w:t>49</w:t>
         </w:r>
         <w:r>
           <w:rPr>
@@ -2227,7 +2227,7 @@
           <w:rPr>
             <w:webHidden/>
           </w:rPr>
-          <w:t>47</w:t>
+          <w:t>49</w:t>
         </w:r>
         <w:r>
           <w:rPr>
@@ -2286,7 +2286,7 @@
           <w:rPr>
             <w:webHidden/>
           </w:rPr>
-          <w:t>48</w:t>
+          <w:t>50</w:t>
         </w:r>
         <w:r>
           <w:rPr>
@@ -2358,7 +2358,7 @@
             <w:noProof/>
             <w:webHidden/>
           </w:rPr>
-          <w:t>48</w:t>
+          <w:t>50</w:t>
         </w:r>
         <w:r>
           <w:rPr>
@@ -2431,7 +2431,7 @@
             <w:noProof/>
             <w:webHidden/>
           </w:rPr>
-          <w:t>48</w:t>
+          <w:t>50</w:t>
         </w:r>
         <w:r>
           <w:rPr>
@@ -2504,7 +2504,7 @@
             <w:noProof/>
             <w:webHidden/>
           </w:rPr>
-          <w:t>48</w:t>
+          <w:t>50</w:t>
         </w:r>
         <w:r>
           <w:rPr>
@@ -2577,7 +2577,7 @@
             <w:noProof/>
             <w:webHidden/>
           </w:rPr>
-          <w:t>48</w:t>
+          <w:t>50</w:t>
         </w:r>
         <w:r>
           <w:rPr>
@@ -2650,7 +2650,7 @@
             <w:noProof/>
             <w:webHidden/>
           </w:rPr>
-          <w:t>48</w:t>
+          <w:t>50</w:t>
         </w:r>
         <w:r>
           <w:rPr>
@@ -2723,7 +2723,7 @@
             <w:noProof/>
             <w:webHidden/>
           </w:rPr>
-          <w:t>48</w:t>
+          <w:t>50</w:t>
         </w:r>
         <w:r>
           <w:rPr>
@@ -2965,17 +2965,8 @@
           <w:iCs/>
           <w:szCs w:val="14"/>
         </w:rPr>
-        <w:t xml:space="preserve">Connexion </w:t>
+        <w:t>Connexion Utlisateurs</w:t>
       </w:r>
-      <w:proofErr w:type="spellStart"/>
-      <w:r>
-        <w:rPr>
-          <w:iCs/>
-          <w:szCs w:val="14"/>
-        </w:rPr>
-        <w:t>Utlisateurs</w:t>
-      </w:r>
-      <w:proofErr w:type="spellEnd"/>
     </w:p>
     <w:p>
       <w:pPr>
@@ -4358,15 +4349,7 @@
         <w:t>T</w:t>
       </w:r>
       <w:r>
-        <w:t xml:space="preserve">ML </w:t>
-      </w:r>
-      <w:proofErr w:type="spellStart"/>
-      <w:r>
-        <w:t>Snippets</w:t>
-      </w:r>
-      <w:proofErr w:type="spellEnd"/>
-      <w:r>
-        <w:t> : pour obtenir une syntaxe de colorisation et des balises HTML 5</w:t>
+        <w:t>ML Snippets : pour obtenir une syntaxe de colorisation et des balises HTML 5</w:t>
       </w:r>
     </w:p>
     <w:p>
@@ -4396,29 +4379,8 @@
         <w:jc w:val="both"/>
       </w:pPr>
       <w:r>
-        <w:t xml:space="preserve">PHP </w:t>
+        <w:t>PHP Debug : pour pouvoir déboguer du code PHP avec l’extension xDebug sous firefox</w:t>
       </w:r>
-      <w:proofErr w:type="spellStart"/>
-      <w:r>
-        <w:t>Debug</w:t>
-      </w:r>
-      <w:proofErr w:type="spellEnd"/>
-      <w:r>
-        <w:t xml:space="preserve"> : pour pouvoir déboguer du code PHP avec l’extension </w:t>
-      </w:r>
-      <w:proofErr w:type="spellStart"/>
-      <w:r>
-        <w:t>xDebug</w:t>
-      </w:r>
-      <w:proofErr w:type="spellEnd"/>
-      <w:r>
-        <w:t xml:space="preserve"> sous </w:t>
-      </w:r>
-      <w:proofErr w:type="spellStart"/>
-      <w:r>
-        <w:t>firefox</w:t>
-      </w:r>
-      <w:proofErr w:type="spellEnd"/>
     </w:p>
     <w:p>
       <w:pPr>
@@ -4432,15 +4394,7 @@
         <w:jc w:val="both"/>
       </w:pPr>
       <w:r>
-        <w:t xml:space="preserve">PHP </w:t>
-      </w:r>
-      <w:proofErr w:type="spellStart"/>
-      <w:r>
-        <w:t>Intelsense</w:t>
-      </w:r>
-      <w:proofErr w:type="spellEnd"/>
-      <w:r>
-        <w:t> : Pour obtenir une syntaxe de colorisation des objet PHP</w:t>
+        <w:t>PHP Intelsense : Pour obtenir une syntaxe de colorisation des objet PHP</w:t>
       </w:r>
     </w:p>
     <w:p>
@@ -4454,13 +4408,8 @@
         <w:suppressAutoHyphens/>
         <w:jc w:val="both"/>
       </w:pPr>
-      <w:proofErr w:type="spellStart"/>
       <w:r>
-        <w:t>Phpcs</w:t>
-      </w:r>
-      <w:proofErr w:type="spellEnd"/>
-      <w:r>
-        <w:t> : Pour traquer les erreurs de syntaxes en PHP</w:t>
+        <w:t>Phpcs : Pour traquer les erreurs de syntaxes en PHP</w:t>
       </w:r>
     </w:p>
     <w:p>
@@ -4473,41 +4422,7 @@
         <w:t>Lors du développement j’ai dû changer d’application d’édition du a certaines circonstances qui m’empê</w:t>
       </w:r>
       <w:r>
-        <w:t xml:space="preserve">chait de débugger correctement. En effet lorsque je </w:t>
-      </w:r>
-      <w:proofErr w:type="spellStart"/>
-      <w:proofErr w:type="gramStart"/>
-      <w:r>
-        <w:t>met</w:t>
-      </w:r>
-      <w:proofErr w:type="spellEnd"/>
-      <w:proofErr w:type="gramEnd"/>
-      <w:r>
-        <w:t xml:space="preserve"> « en ligne » mon site il m’est impossible de débugger les pages qui sont sur le serveur avec Visual studio code parce que le </w:t>
-      </w:r>
-      <w:proofErr w:type="spellStart"/>
-      <w:r>
-        <w:t>remote</w:t>
-      </w:r>
-      <w:proofErr w:type="spellEnd"/>
-      <w:r>
-        <w:t xml:space="preserve"> </w:t>
-      </w:r>
-      <w:proofErr w:type="spellStart"/>
-      <w:r>
-        <w:t>debug</w:t>
-      </w:r>
-      <w:proofErr w:type="spellEnd"/>
-      <w:r>
-        <w:t xml:space="preserve"> avec </w:t>
-      </w:r>
-      <w:proofErr w:type="spellStart"/>
-      <w:r>
-        <w:t>xDebug</w:t>
-      </w:r>
-      <w:proofErr w:type="spellEnd"/>
-      <w:r>
-        <w:t xml:space="preserve"> n’est pas supporté.</w:t>
+        <w:t>chait de débugger correctement. En effet lorsque je met « en ligne » mon site il m’est impossible de débugger les pages qui sont sur le serveur avec Visual studio code parce que le remote debug avec xDebug n’est pas supporté.</w:t>
       </w:r>
     </w:p>
     <w:p>
@@ -4517,15 +4432,7 @@
         <w:jc w:val="both"/>
       </w:pPr>
       <w:r>
-        <w:t xml:space="preserve">Par contre avec PHP </w:t>
-      </w:r>
-      <w:proofErr w:type="spellStart"/>
-      <w:r>
-        <w:t>storm</w:t>
-      </w:r>
-      <w:proofErr w:type="spellEnd"/>
-      <w:r>
-        <w:t xml:space="preserve"> cette fonction est possible et me permet d’upload facilement mon site sur le serveur ainsi que de debugger directement</w:t>
+        <w:t>Par contre avec PHP storm cette fonction est possible et me permet d’upload facilement mon site sur le serveur ainsi que de debugger directement</w:t>
       </w:r>
     </w:p>
     <w:p>
@@ -4542,15 +4449,7 @@
         <w:jc w:val="both"/>
       </w:pPr>
       <w:r>
-        <w:t xml:space="preserve">Un fichier JAR qui contient la configuration de PHP </w:t>
-      </w:r>
-      <w:proofErr w:type="spellStart"/>
-      <w:r>
-        <w:t>storm</w:t>
-      </w:r>
-      <w:proofErr w:type="spellEnd"/>
-      <w:r>
-        <w:t xml:space="preserve"> pour le fonctionnement de mon projet est mis en annexe. Je fournis aussi une série d’image pour visualiser les paramètres que j’ai configuré.</w:t>
+        <w:t>Un fichier JAR qui contient la configuration de PHP storm pour le fonctionnement de mon projet est mis en annexe. Je fournis aussi une série d’image pour visualiser les paramètres que j’ai configuré.</w:t>
       </w:r>
     </w:p>
     <w:p>
@@ -4882,28 +4781,10 @@
         <w:t>’ai dû installer un module supplémentaire pour pouvoir utiliser la librairie SSH</w:t>
       </w:r>
       <w:r>
-        <w:t>2. (</w:t>
+        <w:t>2. (apt</w:t>
       </w:r>
-      <w:proofErr w:type="spellStart"/>
-      <w:proofErr w:type="gramStart"/>
       <w:r>
-        <w:t>apt</w:t>
-      </w:r>
-      <w:proofErr w:type="gramEnd"/>
-      <w:r>
-        <w:t>-get</w:t>
-      </w:r>
-      <w:proofErr w:type="spellEnd"/>
-      <w:r>
-        <w:t xml:space="preserve"> </w:t>
-      </w:r>
-      <w:proofErr w:type="spellStart"/>
-      <w:r>
-        <w:t>install</w:t>
-      </w:r>
-      <w:proofErr w:type="spellEnd"/>
-      <w:r>
-        <w:t xml:space="preserve"> libssh2-php )</w:t>
+        <w:t>-get install libssh2-php )</w:t>
       </w:r>
     </w:p>
     <w:tbl>
@@ -4963,11 +4844,9 @@
             <w:pPr>
               <w:jc w:val="both"/>
             </w:pPr>
-            <w:proofErr w:type="spellStart"/>
             <w:r>
               <w:t>root</w:t>
             </w:r>
-            <w:proofErr w:type="spellEnd"/>
           </w:p>
         </w:tc>
       </w:tr>
@@ -6227,23 +6106,7 @@
                 <w:rFonts w:cs="Arial"/>
                 <w:szCs w:val="36"/>
               </w:rPr>
-              <w:t xml:space="preserve">Une liste des archives se met </w:t>
-            </w:r>
-            <w:proofErr w:type="spellStart"/>
-            <w:r>
-              <w:rPr>
-                <w:rFonts w:cs="Arial"/>
-                <w:szCs w:val="36"/>
-              </w:rPr>
-              <w:t>a</w:t>
-            </w:r>
-            <w:proofErr w:type="spellEnd"/>
-            <w:r>
-              <w:rPr>
-                <w:rFonts w:cs="Arial"/>
-                <w:szCs w:val="36"/>
-              </w:rPr>
-              <w:t xml:space="preserve"> jour</w:t>
+              <w:t>Une liste des archives se met a jour</w:t>
             </w:r>
           </w:p>
         </w:tc>
@@ -7486,23 +7349,7 @@
                 <w:rFonts w:cs="Arial"/>
                 <w:szCs w:val="36"/>
               </w:rPr>
-              <w:t xml:space="preserve">Une liste de sujet se met </w:t>
-            </w:r>
-            <w:proofErr w:type="spellStart"/>
-            <w:r>
-              <w:rPr>
-                <w:rFonts w:cs="Arial"/>
-                <w:szCs w:val="36"/>
-              </w:rPr>
-              <w:t>a</w:t>
-            </w:r>
-            <w:proofErr w:type="spellEnd"/>
-            <w:r>
-              <w:rPr>
-                <w:rFonts w:cs="Arial"/>
-                <w:szCs w:val="36"/>
-              </w:rPr>
-              <w:t xml:space="preserve"> jour</w:t>
+              <w:t>Une liste de sujet se met a jour</w:t>
             </w:r>
           </w:p>
         </w:tc>
@@ -10066,23 +9913,7 @@
                 <w:rFonts w:cs="Arial"/>
                 <w:szCs w:val="36"/>
               </w:rPr>
-              <w:t xml:space="preserve">L’historique des messages se met </w:t>
-            </w:r>
-            <w:proofErr w:type="spellStart"/>
-            <w:r>
-              <w:rPr>
-                <w:rFonts w:cs="Arial"/>
-                <w:szCs w:val="36"/>
-              </w:rPr>
-              <w:t>a</w:t>
-            </w:r>
-            <w:proofErr w:type="spellEnd"/>
-            <w:r>
-              <w:rPr>
-                <w:rFonts w:cs="Arial"/>
-                <w:szCs w:val="36"/>
-              </w:rPr>
-              <w:t xml:space="preserve"> jour</w:t>
+              <w:t>L’historique des messages se met a jour</w:t>
             </w:r>
           </w:p>
         </w:tc>
@@ -11342,23 +11173,7 @@
                 <w:rFonts w:cs="Arial"/>
                 <w:szCs w:val="36"/>
               </w:rPr>
-              <w:t xml:space="preserve">La page de projet s’affiche avec les </w:t>
-            </w:r>
-            <w:proofErr w:type="spellStart"/>
-            <w:r>
-              <w:rPr>
-                <w:rFonts w:cs="Arial"/>
-                <w:szCs w:val="36"/>
-              </w:rPr>
-              <w:t>controles</w:t>
-            </w:r>
-            <w:proofErr w:type="spellEnd"/>
-            <w:r>
-              <w:rPr>
-                <w:rFonts w:cs="Arial"/>
-                <w:szCs w:val="36"/>
-              </w:rPr>
-              <w:t xml:space="preserve"> du propriétaire</w:t>
+              <w:t>La page de projet s’affiche avec les controles du propriétaire</w:t>
             </w:r>
           </w:p>
         </w:tc>
@@ -11659,23 +11474,7 @@
                 <w:rFonts w:cs="Arial"/>
                 <w:szCs w:val="36"/>
               </w:rPr>
-              <w:t xml:space="preserve">Mettre </w:t>
-            </w:r>
-            <w:proofErr w:type="spellStart"/>
-            <w:r>
-              <w:rPr>
-                <w:rFonts w:cs="Arial"/>
-                <w:szCs w:val="36"/>
-              </w:rPr>
-              <w:t>a</w:t>
-            </w:r>
-            <w:proofErr w:type="spellEnd"/>
-            <w:r>
-              <w:rPr>
-                <w:rFonts w:cs="Arial"/>
-                <w:szCs w:val="36"/>
-              </w:rPr>
-              <w:t xml:space="preserve"> jour la description</w:t>
+              <w:t>Mettre a jour la description</w:t>
             </w:r>
           </w:p>
         </w:tc>
@@ -15129,23 +14928,7 @@
                 <w:rFonts w:cs="Arial"/>
                 <w:szCs w:val="36"/>
               </w:rPr>
-              <w:t xml:space="preserve">Je choisi les fichier </w:t>
-            </w:r>
-            <w:proofErr w:type="spellStart"/>
-            <w:r>
-              <w:rPr>
-                <w:rFonts w:cs="Arial"/>
-                <w:szCs w:val="36"/>
-              </w:rPr>
-              <w:t>a</w:t>
-            </w:r>
-            <w:proofErr w:type="spellEnd"/>
-            <w:r>
-              <w:rPr>
-                <w:rFonts w:cs="Arial"/>
-                <w:szCs w:val="36"/>
-              </w:rPr>
-              <w:t xml:space="preserve"> charger</w:t>
+              <w:t>Je choisi les fichier a charger</w:t>
             </w:r>
           </w:p>
         </w:tc>
@@ -16947,17 +16730,8 @@
                 <w:rFonts w:cs="Arial"/>
                 <w:szCs w:val="36"/>
               </w:rPr>
-              <w:t xml:space="preserve">Afficher les </w:t>
-            </w:r>
-            <w:proofErr w:type="spellStart"/>
-            <w:r>
-              <w:rPr>
-                <w:rFonts w:cs="Arial"/>
-                <w:szCs w:val="36"/>
-              </w:rPr>
-              <w:t>devlogs</w:t>
-            </w:r>
-            <w:proofErr w:type="spellEnd"/>
+              <w:t>Afficher les devlogs</w:t>
+            </w:r>
           </w:p>
         </w:tc>
       </w:tr>
@@ -17290,17 +17064,8 @@
                 <w:rFonts w:cs="Arial"/>
                 <w:szCs w:val="36"/>
               </w:rPr>
-              <w:t xml:space="preserve">Je clique sur </w:t>
-            </w:r>
-            <w:proofErr w:type="spellStart"/>
-            <w:r>
-              <w:rPr>
-                <w:rFonts w:cs="Arial"/>
-                <w:szCs w:val="36"/>
-              </w:rPr>
-              <w:t>devlog</w:t>
-            </w:r>
-            <w:proofErr w:type="spellEnd"/>
+              <w:t>Je clique sur devlog</w:t>
+            </w:r>
           </w:p>
         </w:tc>
         <w:tc>
@@ -17598,17 +17363,8 @@
                 <w:rFonts w:cs="Arial"/>
                 <w:szCs w:val="36"/>
               </w:rPr>
-              <w:t xml:space="preserve">Afficher les </w:t>
-            </w:r>
-            <w:proofErr w:type="spellStart"/>
-            <w:r>
-              <w:rPr>
-                <w:rFonts w:cs="Arial"/>
-                <w:szCs w:val="36"/>
-              </w:rPr>
-              <w:t>devlogs</w:t>
-            </w:r>
-            <w:proofErr w:type="spellEnd"/>
+              <w:t>Afficher les devlogs</w:t>
+            </w:r>
           </w:p>
         </w:tc>
       </w:tr>
@@ -17681,17 +17437,8 @@
                 <w:rFonts w:cs="Arial"/>
                 <w:szCs w:val="36"/>
               </w:rPr>
-              <w:t xml:space="preserve">Ajouter le </w:t>
-            </w:r>
-            <w:proofErr w:type="spellStart"/>
-            <w:r>
-              <w:rPr>
-                <w:rFonts w:cs="Arial"/>
-                <w:szCs w:val="36"/>
-              </w:rPr>
-              <w:t>devlog</w:t>
-            </w:r>
-            <w:proofErr w:type="spellEnd"/>
+              <w:t>Ajouter le devlog</w:t>
+            </w:r>
           </w:p>
         </w:tc>
       </w:tr>
@@ -17901,17 +17648,8 @@
                 <w:rFonts w:cs="Arial"/>
                 <w:szCs w:val="36"/>
               </w:rPr>
-              <w:t xml:space="preserve">Je clique sur ajouter un </w:t>
-            </w:r>
-            <w:proofErr w:type="spellStart"/>
-            <w:r>
-              <w:rPr>
-                <w:rFonts w:cs="Arial"/>
-                <w:szCs w:val="36"/>
-              </w:rPr>
-              <w:t>devlog</w:t>
-            </w:r>
-            <w:proofErr w:type="spellEnd"/>
+              <w:t>Je clique sur ajouter un devlog</w:t>
+            </w:r>
           </w:p>
         </w:tc>
         <w:tc>
@@ -18122,23 +17860,7 @@
                 <w:rFonts w:cs="Arial"/>
                 <w:szCs w:val="36"/>
               </w:rPr>
-              <w:t xml:space="preserve">Le </w:t>
-            </w:r>
-            <w:proofErr w:type="spellStart"/>
-            <w:r>
-              <w:rPr>
-                <w:rFonts w:cs="Arial"/>
-                <w:szCs w:val="36"/>
-              </w:rPr>
-              <w:t>devlog</w:t>
-            </w:r>
-            <w:proofErr w:type="spellEnd"/>
-            <w:r>
-              <w:rPr>
-                <w:rFonts w:cs="Arial"/>
-                <w:szCs w:val="36"/>
-              </w:rPr>
-              <w:t xml:space="preserve"> s’ajoute à l’historique de la version</w:t>
+              <w:t>Le devlog s’ajoute à l’historique de la version</w:t>
             </w:r>
           </w:p>
         </w:tc>
@@ -21368,25 +21090,7 @@
           <w:caps w:val="0"/>
           <w:spacing w:val="0"/>
         </w:rPr>
-        <w:t xml:space="preserve">User – </w:t>
-      </w:r>
-      <w:proofErr w:type="spellStart"/>
-      <w:r>
-        <w:rPr>
-          <w:rStyle w:val="Titre4Car"/>
-          <w:caps w:val="0"/>
-          <w:spacing w:val="0"/>
-        </w:rPr>
-        <w:t>password</w:t>
-      </w:r>
-      <w:proofErr w:type="spellEnd"/>
-      <w:r>
-        <w:rPr>
-          <w:rStyle w:val="Titre4Car"/>
-          <w:caps w:val="0"/>
-          <w:spacing w:val="0"/>
-        </w:rPr>
-        <w:t xml:space="preserve"> </w:t>
+        <w:t xml:space="preserve">User – password </w:t>
       </w:r>
       <w:r>
         <w:rPr>
@@ -21410,15 +21114,7 @@
         <w:jc w:val="both"/>
       </w:pPr>
       <w:r>
-        <w:t xml:space="preserve">Le mot de passe d’un utilisateur sera crypté, pour effectuer cela je devrais appeler dans le code PHP une fonction de cryptage/décryptage de mot de passe car il n’existe pas de champs de type mot de passe dans </w:t>
-      </w:r>
-      <w:proofErr w:type="spellStart"/>
-      <w:r>
-        <w:t>MySql</w:t>
-      </w:r>
-      <w:proofErr w:type="spellEnd"/>
-      <w:r>
-        <w:t>.</w:t>
+        <w:t>Le mot de passe d’un utilisateur sera crypté, pour effectuer cela je devrais appeler dans le code PHP une fonction de cryptage/décryptage de mot de passe car il n’existe pas de champs de type mot de passe dans MySql.</w:t>
       </w:r>
     </w:p>
     <w:p>
@@ -21436,19 +21132,11 @@
           <w:color w:val="auto"/>
         </w:rPr>
       </w:pPr>
-      <w:proofErr w:type="spellStart"/>
       <w:r>
         <w:rPr>
           <w:rStyle w:val="Emphaseple"/>
         </w:rPr>
-        <w:t>Password_hash</w:t>
-      </w:r>
-      <w:proofErr w:type="spellEnd"/>
-      <w:r>
-        <w:rPr>
-          <w:rStyle w:val="Emphaseple"/>
-        </w:rPr>
-        <w:t xml:space="preserve"> : </w:t>
+        <w:t xml:space="preserve">Password_hash : </w:t>
       </w:r>
       <w:r>
         <w:t>sera utiliser pour crypter le mot de passe</w:t>
@@ -21469,19 +21157,11 @@
           <w:color w:val="auto"/>
         </w:rPr>
       </w:pPr>
-      <w:proofErr w:type="spellStart"/>
       <w:r>
         <w:rPr>
           <w:rStyle w:val="Emphaseple"/>
         </w:rPr>
-        <w:t>Password_verify</w:t>
-      </w:r>
-      <w:proofErr w:type="spellEnd"/>
-      <w:r>
-        <w:rPr>
-          <w:rStyle w:val="Emphaseple"/>
-        </w:rPr>
-        <w:t xml:space="preserve"> : </w:t>
+        <w:t xml:space="preserve">Password_verify : </w:t>
       </w:r>
       <w:r>
         <w:t>sera utiliser pour vérifier le message</w:t>
@@ -21509,23 +21189,7 @@
         <w:t>L</w:t>
       </w:r>
       <w:r>
-        <w:t xml:space="preserve">a taille d’une description d’un projet peut varier d’un utilisateur </w:t>
-      </w:r>
-      <w:proofErr w:type="spellStart"/>
-      <w:r>
-        <w:t>a</w:t>
-      </w:r>
-      <w:proofErr w:type="spellEnd"/>
-      <w:r>
-        <w:t xml:space="preserve"> l’autre, il se pourrai que la description fasse à peine quelques ligne et peut aller jusqu’à plusieurs lignes dans le second cas la taille maximale autorisée pour les </w:t>
-      </w:r>
-      <w:proofErr w:type="spellStart"/>
-      <w:r>
-        <w:t>varchar</w:t>
-      </w:r>
-      <w:proofErr w:type="spellEnd"/>
-      <w:r>
-        <w:t xml:space="preserve"> qui est de 255</w:t>
+        <w:t>a taille d’une description d’un projet peut varier d’un utilisateur a l’autre, il se pourrai que la description fasse à peine quelques ligne et peut aller jusqu’à plusieurs lignes dans le second cas la taille maximale autorisée pour les varchar qui est de 255</w:t>
       </w:r>
       <w:r>
         <w:t xml:space="preserve"> </w:t>
@@ -21607,27 +21271,7 @@
           <w:iCs w:val="0"/>
           <w:color w:val="C49A00" w:themeColor="accent1" w:themeShade="BF"/>
         </w:rPr>
-        <w:t xml:space="preserve">Project – </w:t>
-      </w:r>
-      <w:proofErr w:type="spellStart"/>
-      <w:r>
-        <w:rPr>
-          <w:rStyle w:val="Emphaseple"/>
-          <w:i w:val="0"/>
-          <w:iCs w:val="0"/>
-          <w:color w:val="C49A00" w:themeColor="accent1" w:themeShade="BF"/>
-        </w:rPr>
-        <w:t>root</w:t>
-      </w:r>
-      <w:proofErr w:type="spellEnd"/>
-      <w:r>
-        <w:rPr>
-          <w:rStyle w:val="Emphaseple"/>
-          <w:i w:val="0"/>
-          <w:iCs w:val="0"/>
-          <w:color w:val="C49A00" w:themeColor="accent1" w:themeShade="BF"/>
-        </w:rPr>
-        <w:t xml:space="preserve"> : </w:t>
+        <w:t xml:space="preserve">Project – root : </w:t>
       </w:r>
     </w:p>
     <w:p>
@@ -21732,15 +21376,7 @@
         <w:t>Devlog</w:t>
       </w:r>
       <w:r>
-        <w:t xml:space="preserve"> d’une version est édité lorsqu’une nouvelle version est mis à jour sur le site, il contiendra toute la liste des modifications réalisé par le développeur, selon les modification cette section peut prendre plusieurs lignes donc un champ </w:t>
-      </w:r>
-      <w:proofErr w:type="spellStart"/>
-      <w:r>
-        <w:t>blop</w:t>
-      </w:r>
-      <w:proofErr w:type="spellEnd"/>
-      <w:r>
-        <w:t xml:space="preserve"> semble le plus efficace.</w:t>
+        <w:t xml:space="preserve"> d’une version est édité lorsqu’une nouvelle version est mis à jour sur le site, il contiendra toute la liste des modifications réalisé par le développeur, selon les modification cette section peut prendre plusieurs lignes donc un champ blop semble le plus efficace.</w:t>
       </w:r>
     </w:p>
     <w:p>
@@ -22115,15 +21751,7 @@
         <w:t xml:space="preserve">de PHP </w:t>
       </w:r>
       <w:r>
-        <w:t xml:space="preserve">et a d’autre site comme W3 </w:t>
-      </w:r>
-      <w:proofErr w:type="spellStart"/>
-      <w:r>
-        <w:t>Schools</w:t>
-      </w:r>
-      <w:proofErr w:type="spellEnd"/>
-      <w:r>
-        <w:t xml:space="preserve"> j’ai réussi </w:t>
+        <w:t xml:space="preserve">et a d’autre site comme W3 Schools j’ai réussi </w:t>
       </w:r>
       <w:r>
         <w:t>à</w:t>
@@ -22206,25 +21834,7 @@
           <w:color w:val="000000" w:themeColor="text1"/>
           <w:u w:val="none"/>
         </w:rPr>
-        <w:t xml:space="preserve">Malgré la simplicité de ces problèmes j’ai malheureusement perdu beaucoup de temps à vouloir régler ce souci d’upload car je partais du principe vouloir créer un utilisateur linux pour chaque utilisateur enregistré. J’en suis arrivé au point où je pouvais créer un Utilisateur avec la commande </w:t>
-      </w:r>
-      <w:proofErr w:type="spellStart"/>
-      <w:r>
-        <w:rPr>
-          <w:rStyle w:val="Lienhypertexte"/>
-          <w:color w:val="000000" w:themeColor="text1"/>
-          <w:u w:val="none"/>
-        </w:rPr>
-        <w:t>exec</w:t>
-      </w:r>
-      <w:proofErr w:type="spellEnd"/>
-      <w:r>
-        <w:rPr>
-          <w:rStyle w:val="Lienhypertexte"/>
-          <w:color w:val="000000" w:themeColor="text1"/>
-          <w:u w:val="none"/>
-        </w:rPr>
-        <w:t xml:space="preserve"> de PHP mais entrer un mot de passe nécessite une interaction avec le Shell du serveur. Ce qui est pas évident dans mon cas car je n’ai actuellement pas trop d’expérience dans les interactions avec les commandes linux effectué sur PHP ;</w:t>
+        <w:t>Malgré la simplicité de ces problèmes j’ai malheureusement perdu beaucoup de temps à vouloir régler ce souci d’upload car je partais du principe vouloir créer un utilisateur linux pour chaque utilisateur enregistré. J’en suis arrivé au point où je pouvais créer un Utilisateur avec la commande exec de PHP mais entrer un mot de passe nécessite une interaction avec le Shell du serveur. Ce qui est pas évident dans mon cas car je n’ai actuellement pas trop d’expérience dans les interactions avec les commandes linux effectué sur PHP ;</w:t>
       </w:r>
     </w:p>
     <w:p>
@@ -22252,8 +21862,6 @@
         </w:rPr>
         <w:t>.</w:t>
       </w:r>
-      <w:bookmarkStart w:id="26" w:name="_GoBack"/>
-      <w:bookmarkEnd w:id="26"/>
     </w:p>
     <w:p>
       <w:pPr>
@@ -22337,17 +21945,17 @@
         <w:suppressAutoHyphens/>
         <w:jc w:val="both"/>
       </w:pPr>
-      <w:bookmarkStart w:id="27" w:name="_Toc71703259"/>
-      <w:bookmarkStart w:id="28" w:name="_Toc514138248"/>
+      <w:bookmarkStart w:id="26" w:name="_Toc71703259"/>
+      <w:bookmarkStart w:id="27" w:name="_Toc514138248"/>
       <w:r>
         <w:lastRenderedPageBreak/>
         <w:t>R</w:t>
       </w:r>
-      <w:bookmarkEnd w:id="27"/>
+      <w:bookmarkEnd w:id="26"/>
       <w:r>
         <w:t>éalisation</w:t>
       </w:r>
-      <w:bookmarkEnd w:id="28"/>
+      <w:bookmarkEnd w:id="27"/>
     </w:p>
     <w:p>
       <w:pPr>
@@ -22360,9 +21968,9 @@
           <w:iCs/>
         </w:rPr>
       </w:pPr>
-      <w:bookmarkStart w:id="29" w:name="_Toc25553317"/>
-      <w:bookmarkStart w:id="30" w:name="_Toc71691022"/>
-      <w:bookmarkStart w:id="31" w:name="_Toc514138249"/>
+      <w:bookmarkStart w:id="28" w:name="_Toc25553317"/>
+      <w:bookmarkStart w:id="29" w:name="_Toc71691022"/>
+      <w:bookmarkStart w:id="30" w:name="_Toc514138249"/>
       <w:r>
         <w:rPr>
           <w:noProof/>
@@ -22374,11 +21982,11 @@
               <wp:align>left</wp:align>
             </wp:positionH>
             <wp:positionV relativeFrom="paragraph">
-              <wp:posOffset>303555</wp:posOffset>
+              <wp:posOffset>415290</wp:posOffset>
             </wp:positionV>
-            <wp:extent cx="5284470" cy="6666865"/>
-            <wp:effectExtent l="38100" t="0" r="11430" b="0"/>
-            <wp:wrapSquare wrapText="bothSides"/>
+            <wp:extent cx="4975860" cy="6549390"/>
+            <wp:effectExtent l="38100" t="0" r="15240" b="0"/>
+            <wp:wrapTopAndBottom/>
             <wp:docPr id="25" name="Diagramme 25"/>
             <wp:cNvGraphicFramePr/>
             <a:graphic xmlns:a="http://schemas.openxmlformats.org/drawingml/2006/main">
@@ -22402,10 +22010,328 @@
         </w:rPr>
         <w:t>Dossier de réalisation</w:t>
       </w:r>
+      <w:bookmarkEnd w:id="28"/>
       <w:bookmarkEnd w:id="29"/>
       <w:bookmarkEnd w:id="30"/>
+    </w:p>
+    <w:p>
+      <w:pPr>
+        <w:pStyle w:val="Titre3"/>
+      </w:pPr>
+    </w:p>
+    <w:p>
+      <w:pPr>
+        <w:pStyle w:val="Titre3"/>
+      </w:pPr>
+      <w:r>
+        <w:lastRenderedPageBreak/>
+        <w:t>Hebergement</w:t>
+      </w:r>
+    </w:p>
+    <w:p>
+      <w:r>
+        <w:t>Mon site est hébergé sur un hostpoint.ch, ceci est temporaire car le plan d’hébergement est gratuit et limité à 30 jour</w:t>
+      </w:r>
+      <w:r>
+        <w:t>.</w:t>
+      </w:r>
+    </w:p>
+    <w:p>
+      <w:pPr>
+        <w:jc w:val="both"/>
+        <w:rPr>
+          <w:rStyle w:val="Lienhypertexte"/>
+          <w:color w:val="000000" w:themeColor="text1"/>
+          <w:u w:val="none"/>
+        </w:rPr>
+      </w:pPr>
+      <w:r>
+        <w:t xml:space="preserve">Les données pour se connecter changeront donc avec le temps si j’arrive à trouver un hébergeur fixe, j’ai décidé d’utiliser ce dernier pour des raisons de tests. Car localement j’ai utilisé durant le développement une machine virtuelle préconfiguré téléchargée depuis </w:t>
+      </w:r>
+      <w:r>
+        <w:rPr>
+          <w:color w:val="000000" w:themeColor="text1"/>
+        </w:rPr>
+        <w:t xml:space="preserve">Le déploiement du site s’effectue sur une machine virtuelle téléchargée depuis </w:t>
+      </w:r>
+      <w:hyperlink r:id="rId57" w:history="1">
+        <w:r>
+          <w:rPr>
+            <w:rStyle w:val="Lienhypertexte"/>
+            <w:color w:val="000000" w:themeColor="text1"/>
+            <w:u w:val="none"/>
+          </w:rPr>
+          <w:t>https://www.turnkeylinux.org/lampstack</w:t>
+        </w:r>
+      </w:hyperlink>
+      <w:r>
+        <w:rPr>
+          <w:rStyle w:val="Lienhypertexte"/>
+          <w:color w:val="000000" w:themeColor="text1"/>
+          <w:u w:val="none"/>
+        </w:rPr>
+        <w:t>.</w:t>
+      </w:r>
+    </w:p>
+    <w:p>
+      <w:pPr>
+        <w:jc w:val="both"/>
+        <w:rPr>
+          <w:rStyle w:val="Lienhypertexte"/>
+          <w:color w:val="000000" w:themeColor="text1"/>
+          <w:u w:val="none"/>
+        </w:rPr>
+      </w:pPr>
+      <w:r>
+        <w:rPr>
+          <w:rStyle w:val="Lienhypertexte"/>
+          <w:color w:val="000000" w:themeColor="text1"/>
+          <w:u w:val="none"/>
+        </w:rPr>
+        <w:t>Ainsi l</w:t>
+      </w:r>
+      <w:r>
+        <w:rPr>
+          <w:rStyle w:val="Lienhypertexte"/>
+          <w:color w:val="000000" w:themeColor="text1"/>
+          <w:u w:val="none"/>
+        </w:rPr>
+        <w:t>a possibilité pour des testeurs externe éventuel il leur sera plus facile d’effectuer des tests sans avoir à configurer une machine virtuelle</w:t>
+      </w:r>
+    </w:p>
+    <w:p>
+      <w:pPr>
+        <w:jc w:val="both"/>
+        <w:rPr>
+          <w:rStyle w:val="Lienhypertexte"/>
+          <w:color w:val="000000" w:themeColor="text1"/>
+        </w:rPr>
+      </w:pPr>
+      <w:r>
+        <w:rPr>
+          <w:rStyle w:val="Lienhypertexte"/>
+          <w:color w:val="000000" w:themeColor="text1"/>
+          <w:u w:val="none"/>
+        </w:rPr>
+        <w:t>Un fichier. OVA sera mis en pièce joint si la configuration d’un serveur local est nécessaire, pour configurer correctement le projet ainsi que le serveur il faudra se référer à la documentation d’installation.</w:t>
+      </w:r>
+    </w:p>
+    <w:p>
+      <w:pPr>
+        <w:jc w:val="both"/>
+        <w:rPr>
+          <w:color w:val="000000" w:themeColor="text1"/>
+          <w:u w:val="single"/>
+        </w:rPr>
+      </w:pPr>
+      <w:bookmarkStart w:id="31" w:name="_GoBack"/>
       <w:bookmarkEnd w:id="31"/>
     </w:p>
+    <w:p>
+      <w:pPr>
+        <w:pStyle w:val="Titre2"/>
+        <w:jc w:val="both"/>
+      </w:pPr>
+      <w:r>
+        <w:t>Gestion de projet</w:t>
+      </w:r>
+    </w:p>
+    <w:p>
+      <w:pPr>
+        <w:pStyle w:val="Titre3"/>
+        <w:jc w:val="both"/>
+      </w:pPr>
+      <w:r>
+        <w:t>Créer un projet</w:t>
+      </w:r>
+    </w:p>
+    <w:p>
+      <w:pPr>
+        <w:jc w:val="both"/>
+      </w:pPr>
+      <w:r>
+        <w:t xml:space="preserve">Le but du site étant de pouvoir partager ses projets avec d’autres utilisateurs, la gestion de projet est un des points les plus important. </w:t>
+      </w:r>
+    </w:p>
+    <w:p>
+      <w:pPr>
+        <w:jc w:val="both"/>
+      </w:pPr>
+      <w:r>
+        <w:t>Lorsqu’e l’utilisateur visite sa page de profil il y peut voir une liste avec tous les projets qu’il a créé, et accéder au pages spécifiques de ces projets.</w:t>
+      </w:r>
+    </w:p>
+    <w:p>
+      <w:pPr>
+        <w:jc w:val="both"/>
+      </w:pPr>
+      <w:r>
+        <w:t>Lorsqu’il créer un projet un dossier est immédiatement créer sur le serveur, ce dossier se situe dans le répertoire correspondant à son utilisateur, et porte le nom du projet. Avec ça un utilisateur ne peut pas créer un autre projet avec le même nom, pour sécuriser cela la colonne nom de la table du projet est limité à une instance unique et l’utilisateur ne peut pas créer le projet.</w:t>
+      </w:r>
+    </w:p>
+    <w:p>
+      <w:pPr>
+        <w:pStyle w:val="Titre3"/>
+        <w:jc w:val="both"/>
+      </w:pPr>
+      <w:r>
+        <w:t>Upload des versions</w:t>
+      </w:r>
+    </w:p>
+    <w:p>
+      <w:pPr>
+        <w:jc w:val="both"/>
+      </w:pPr>
+      <w:r>
+        <w:t>Les versions suivent le même principe que la création des projets, chaque version a son propre dossier et il est possible de visualiser le contenu de ce dossier lorsqu’on se trouve sur la page de la version sous l’onglet FILES.</w:t>
+      </w:r>
+    </w:p>
+    <w:p>
+      <w:pPr>
+        <w:pStyle w:val="Titre2"/>
+        <w:jc w:val="both"/>
+      </w:pPr>
+      <w:r>
+        <w:t>Administration</w:t>
+      </w:r>
+    </w:p>
+    <w:p>
+      <w:pPr>
+        <w:jc w:val="both"/>
+      </w:pPr>
+      <w:r>
+        <w:t>Il y a deux types d’utilisateurs, les administrateurs ainsi que les utilisateurs « normaux ». Un utilisateur est norma</w:t>
+      </w:r>
+      <w:r>
+        <w:t xml:space="preserve">l par défaut lorsqu’il est créé. </w:t>
+      </w:r>
+    </w:p>
+    <w:p>
+      <w:pPr>
+        <w:jc w:val="both"/>
+      </w:pPr>
+      <w:r>
+        <w:t>L’administrateur possède des droits spécifiques comme l’accès à tous les projets même s’il n’en n’est pas le créateur, gestion des utilisateurs, et des projets des utilisateurs.</w:t>
+      </w:r>
+    </w:p>
+    <w:p>
+      <w:pPr>
+        <w:jc w:val="both"/>
+      </w:pPr>
+      <w:r>
+        <w:lastRenderedPageBreak/>
+        <w:t xml:space="preserve">Etant donné que par défaut les utilisateurs créés sont des utilisateurs normaux </w:t>
+      </w:r>
+      <w:r>
+        <w:t>il n’y</w:t>
+      </w:r>
+      <w:r>
+        <w:t xml:space="preserve"> a pas vraiment d’administrateur par défaut parce que la base de donnée est vide. Et le premier administrateur est créer lorsqu’on change le type d’utilisateur dans la base de données.</w:t>
+      </w:r>
+    </w:p>
+    <w:p>
+      <w:pPr>
+        <w:jc w:val="both"/>
+      </w:pPr>
+      <w:r>
+        <w:t>Une solution alternative était de créer une page accessible uniquement par un utilisateur mais pas dans la base de données. C’</w:t>
+      </w:r>
+      <w:r>
+        <w:t>est à</w:t>
+      </w:r>
+      <w:r>
+        <w:t xml:space="preserve"> dire </w:t>
+      </w:r>
+      <w:r>
+        <w:t>de configurer un utilisateur webmaster sur le serveur apache, qui lui aura accès uniquement à cette page. Malheureusement cette idée m’est venue un peu trop tard et j’ai continué avec mon idée de base.</w:t>
+      </w:r>
+    </w:p>
+    <w:p>
+      <w:pPr>
+        <w:pStyle w:val="Titre3"/>
+        <w:jc w:val="both"/>
+      </w:pPr>
+      <w:r>
+        <w:t>Gérer les utilisateurs</w:t>
+      </w:r>
+    </w:p>
+    <w:p>
+      <w:r>
+        <w:t>Lorsqu’un administrateur est connecté et est sur la page de son profil il voie un bouton supplémentaire que les utilisateurs ne peuvent pas voir, ce dernier permet d’accéder à une liste avec tous les utilisateurs qui sont inscrit sur le site depuis cette page il peut modifier un utilisateur spécifique ainsi que le supprimer définitivement.</w:t>
+      </w:r>
+    </w:p>
+    <w:p>
+      <w:r>
+        <w:t>Aucun avertissement est malheureusement affiché et chaque suppression est irréversible pour l’instant.</w:t>
+      </w:r>
+    </w:p>
+    <w:p/>
+    <w:p>
+      <w:pPr>
+        <w:pStyle w:val="Titre2"/>
+      </w:pPr>
+      <w:r>
+        <w:t>L’oubli de mot de passe</w:t>
+      </w:r>
+    </w:p>
+    <w:p>
+      <w:r>
+        <w:t>Lorsqu’un utilisateur oublie son mot de passe il lui est possible d’en recevoir un nouveau par email. En utilisant la fonction mail() de PHP il est assez simple de configurer un message automatique.</w:t>
+      </w:r>
+    </w:p>
+    <w:p>
+      <w:r>
+        <w:t>Le mot de passe est généré aléatoirement avec les lettres de l’alphabet, ensuite un message est créé avec le mot de passe inscrit dedans, ce dernier sera le message envoyé à l’utilisateur. Le mot de passe est par contre affiché en clair donc l’utilisateur est recommandé de changer son mot de passe le plus vite possible après avoir reçu ce mail.</w:t>
+      </w:r>
+    </w:p>
+    <w:p>
+      <w:r>
+        <w:t>L’adresse mail doit impérativement correspondre au nom d’utilisateur qui a été utilisé.</w:t>
+      </w:r>
+    </w:p>
+    <w:p>
+      <w:r>
+        <w:t>Pour sécuriser encore plus la récupération mot de passe il faudrait à la place d’envoyer le mot de passe par email envoyer un lien qui retourne vers une page qui génère ensuite un nouveau mot de passe utilisable pour l’utilisateur.</w:t>
+      </w:r>
+    </w:p>
+    <w:p>
+      <w:pPr>
+        <w:pStyle w:val="Titre2"/>
+      </w:pPr>
+      <w:r>
+        <w:t>Gestion du niveau de visualisation des projets</w:t>
+      </w:r>
+    </w:p>
+    <w:p>
+      <w:r>
+        <w:t>Le propriétaire d’un projet peut décider qui peut voir son projet. Pour gérer les droit d’accès il faudra rajouter un nouveau champ dans la table de projet ainsi que deux nouveau tableau.</w:t>
+      </w:r>
+    </w:p>
+    <w:p>
+      <w:pPr>
+        <w:pStyle w:val="Paragraphedeliste"/>
+        <w:numPr>
+          <w:ilvl w:val="0"/>
+          <w:numId w:val="14"/>
+        </w:numPr>
+      </w:pPr>
+      <w:r>
+        <w:t>Une table avec les types d’accès (privé, public, utilisateur) ;</w:t>
+      </w:r>
+    </w:p>
+    <w:p>
+      <w:pPr>
+        <w:pStyle w:val="Paragraphedeliste"/>
+        <w:numPr>
+          <w:ilvl w:val="0"/>
+          <w:numId w:val="14"/>
+        </w:numPr>
+      </w:pPr>
+      <w:r>
+        <w:t>Une table avec les utilisateurs et le projet auquel ils n’ont PAS accès ;</w:t>
+      </w:r>
+    </w:p>
+    <w:p/>
     <w:p>
       <w:pPr>
         <w:pStyle w:val="Titre2"/>
@@ -22425,6 +22351,7 @@
           <w:i/>
           <w:iCs/>
         </w:rPr>
+        <w:lastRenderedPageBreak/>
         <w:t>Description des test</w:t>
       </w:r>
       <w:bookmarkEnd w:id="32"/>
@@ -22440,6 +22367,11 @@
     </w:p>
     <w:p>
       <w:pPr>
+        <w:jc w:val="both"/>
+      </w:pPr>
+    </w:p>
+    <w:p>
+      <w:pPr>
         <w:pStyle w:val="En-tte"/>
         <w:keepNext/>
         <w:suppressAutoHyphens/>
@@ -22466,7 +22398,6 @@
           <w:i/>
           <w:iCs/>
         </w:rPr>
-        <w:lastRenderedPageBreak/>
         <w:t xml:space="preserve">Erreurs </w:t>
       </w:r>
       <w:bookmarkEnd w:id="35"/>
@@ -22502,16 +22433,13 @@
     <w:bookmarkEnd w:id="38"/>
     <w:p>
       <w:pPr>
-        <w:pStyle w:val="En-tte"/>
-        <w:keepNext/>
-        <w:suppressAutoHyphens/>
-        <w:jc w:val="both"/>
-        <w:rPr>
-          <w:rFonts w:cs="Arial"/>
-          <w:iCs/>
-        </w:rPr>
-      </w:pPr>
-    </w:p>
+        <w:pStyle w:val="Titre2"/>
+      </w:pPr>
+      <w:r>
+        <w:t>Amelioration</w:t>
+      </w:r>
+    </w:p>
+    <w:p/>
     <w:p>
       <w:pPr>
         <w:pStyle w:val="Titre2"/>
@@ -23109,8 +23037,8 @@
       </w:pPr>
     </w:p>
     <w:sectPr>
-      <w:headerReference w:type="default" r:id="rId57"/>
-      <w:footerReference w:type="default" r:id="rId58"/>
+      <w:headerReference w:type="default" r:id="rId58"/>
+      <w:footerReference w:type="default" r:id="rId59"/>
       <w:pgSz w:w="11906" w:h="16838" w:code="9"/>
       <w:pgMar w:top="1418" w:right="1418" w:bottom="1418" w:left="1418" w:header="720" w:footer="720" w:gutter="0"/>
       <w:cols w:space="720"/>
@@ -23197,7 +23125,7 @@
         <w:sz w:val="16"/>
         <w:szCs w:val="16"/>
       </w:rPr>
-      <w:t>47</w:t>
+      <w:t>48</w:t>
     </w:r>
     <w:r>
       <w:rPr>
@@ -23213,23 +23141,7 @@
         <w:szCs w:val="16"/>
       </w:rPr>
       <w:tab/>
-      <w:t xml:space="preserve">Dernière </w:t>
-    </w:r>
-    <w:proofErr w:type="spellStart"/>
-    <w:r>
-      <w:rPr>
-        <w:sz w:val="16"/>
-        <w:szCs w:val="16"/>
-      </w:rPr>
-      <w:t>modif</w:t>
-    </w:r>
-    <w:proofErr w:type="spellEnd"/>
-    <w:r>
-      <w:rPr>
-        <w:sz w:val="16"/>
-        <w:szCs w:val="16"/>
-      </w:rPr>
-      <w:t> : 02.12.2010</w:t>
+      <w:t>Dernière modif : 02.12.2010</w:t>
     </w:r>
     <w:r>
       <w:rPr>
@@ -27826,7 +27738,7 @@
         <a:p>
           <a:r>
             <a:rPr lang="fr-FR"/>
-            <a:t>Site</a:t>
+            <a:t>Arborescence de fichier</a:t>
           </a:r>
         </a:p>
       </dgm:t>
@@ -29453,8 +29365,8 @@
       </dsp:nvSpPr>
       <dsp:spPr>
         <a:xfrm>
-          <a:off x="0" y="109362"/>
-          <a:ext cx="5284470" cy="287819"/>
+          <a:off x="0" y="50624"/>
+          <a:ext cx="4975860" cy="287819"/>
         </a:xfrm>
         <a:prstGeom prst="roundRect">
           <a:avLst/>
@@ -29514,13 +29426,13 @@
           </a:pPr>
           <a:r>
             <a:rPr lang="fr-FR" sz="1200" kern="1200"/>
-            <a:t>Site</a:t>
+            <a:t>Arborescence de fichier</a:t>
           </a:r>
         </a:p>
       </dsp:txBody>
       <dsp:txXfrm>
-        <a:off x="14050" y="123412"/>
-        <a:ext cx="5256370" cy="259719"/>
+        <a:off x="14050" y="64674"/>
+        <a:ext cx="4947760" cy="259719"/>
       </dsp:txXfrm>
     </dsp:sp>
     <dsp:sp modelId="{B8ED8D66-CF60-4C4F-AEAB-EFE34BEF55DE}">
@@ -29530,8 +29442,8 @@
       </dsp:nvSpPr>
       <dsp:spPr>
         <a:xfrm>
-          <a:off x="0" y="397182"/>
-          <a:ext cx="5284470" cy="6160320"/>
+          <a:off x="0" y="338444"/>
+          <a:ext cx="4975860" cy="6160320"/>
         </a:xfrm>
         <a:prstGeom prst="rect">
           <a:avLst/>
@@ -29555,7 +29467,7 @@
         <a:fontRef idx="minor"/>
       </dsp:style>
       <dsp:txBody>
-        <a:bodyPr spcFirstLastPara="0" vert="horz" wrap="square" lIns="167782" tIns="15240" rIns="85344" bIns="15240" numCol="1" spcCol="1270" anchor="t" anchorCtr="0">
+        <a:bodyPr spcFirstLastPara="0" vert="horz" wrap="square" lIns="157984" tIns="15240" rIns="85344" bIns="15240" numCol="1" spcCol="1270" anchor="t" anchorCtr="0">
           <a:noAutofit/>
         </a:bodyPr>
         <a:lstStyle/>
@@ -30281,8 +30193,8 @@
         </a:p>
       </dsp:txBody>
       <dsp:txXfrm>
-        <a:off x="0" y="397182"/>
-        <a:ext cx="5284470" cy="6160320"/>
+        <a:off x="0" y="338444"/>
+        <a:ext cx="4975860" cy="6160320"/>
       </dsp:txXfrm>
     </dsp:sp>
   </dsp:spTree>
@@ -31790,7 +31702,7 @@
 </file>
 
 <file path=customXml/itemProps1.xml><?xml version="1.0" encoding="utf-8"?>
-<ds:datastoreItem xmlns:ds="http://schemas.openxmlformats.org/officeDocument/2006/customXml" ds:itemID="{51E7CD50-9C05-4BFC-98FE-D03163F00E04}">
+<ds:datastoreItem xmlns:ds="http://schemas.openxmlformats.org/officeDocument/2006/customXml" ds:itemID="{60877795-11D6-43E0-A680-70C3A2889FD1}">
   <ds:schemaRefs>
     <ds:schemaRef ds:uri="http://schemas.openxmlformats.org/officeDocument/2006/bibliography"/>
   </ds:schemaRefs>

</xml_diff>